<commit_message>
Refactor data processing and anomaly detection in main.py; update project report with performance optimizations and data quality insights in Rapport Projet N4 document; add PDF version of the report.
</commit_message>
<xml_diff>
--- a/Rapport Projet N4 Traitement et visualisation des données.docx
+++ b/Rapport Projet N4 Traitement et visualisation des données.docx
@@ -31,12 +31,295 @@
     </w:p>
     <w:p>
       <w:pPr>
-        <w:rPr>
-          <w:lang w:val="fr-FR"/>
-        </w:rPr>
-      </w:pPr>
-      <w:r>
-        <w:rPr>
+        <w:pStyle w:val="ListParagraph"/>
+        <w:numPr>
+          <w:ilvl w:val="0"/>
+          <w:numId w:val="3"/>
+        </w:numPr>
+        <w:rPr>
+          <w:lang w:val="fr-FR"/>
+        </w:rPr>
+      </w:pPr>
+      <w:r>
+        <w:rPr>
+          <w:b/>
+          <w:bCs/>
+          <w:lang w:val="fr-FR"/>
+        </w:rPr>
+        <w:t>Comment vous avez optimiser les performances lors de l’import?</w:t>
+      </w:r>
+    </w:p>
+    <w:p>
+      <w:pPr>
+        <w:rPr>
+          <w:lang w:val="fr-FR"/>
+        </w:rPr>
+      </w:pPr>
+      <w:r>
+        <w:rPr>
+          <w:lang w:val="fr-FR"/>
+        </w:rPr>
+        <w:t>Pour optimiser les performances j’ai vu plusieurs petites optimisations.</w:t>
+      </w:r>
+    </w:p>
+    <w:p>
+      <w:pPr>
+        <w:pStyle w:val="ListParagraph"/>
+        <w:numPr>
+          <w:ilvl w:val="0"/>
+          <w:numId w:val="4"/>
+        </w:numPr>
+        <w:rPr>
+          <w:lang w:val="fr-FR"/>
+        </w:rPr>
+      </w:pPr>
+      <w:r>
+        <w:rPr>
+          <w:lang w:val="fr-FR"/>
+        </w:rPr>
+        <w:t xml:space="preserve">En ayant </w:t>
+      </w:r>
+      <w:proofErr w:type="spellStart"/>
+      <w:r>
+        <w:rPr>
+          <w:lang w:val="fr-FR"/>
+        </w:rPr>
+        <w:t>read</w:t>
+      </w:r>
+      <w:proofErr w:type="spellEnd"/>
+      <w:r>
+        <w:rPr>
+          <w:lang w:val="fr-FR"/>
+        </w:rPr>
+        <w:t xml:space="preserve"> tout le csv, j’ai pu constater qu’il n’y avait pas de doublons de ligne. J’ai donc j’ai commencé à lire le CSV en enlevant la colonne ID. ça a permis de réduire la consommation en RAM de 10.5kb à 9.5kb ; c’est infime comme gain à cette échelle mais sur des très gros jeux de donnés, ça doit permettre d’économiser pas mal.</w:t>
+      </w:r>
+    </w:p>
+    <w:p>
+      <w:pPr>
+        <w:pStyle w:val="ListParagraph"/>
+        <w:numPr>
+          <w:ilvl w:val="0"/>
+          <w:numId w:val="4"/>
+        </w:numPr>
+        <w:rPr>
+          <w:lang w:val="fr-FR"/>
+        </w:rPr>
+      </w:pPr>
+      <w:proofErr w:type="spellStart"/>
+      <w:proofErr w:type="gramStart"/>
+      <w:r>
+        <w:rPr>
+          <w:lang w:val="fr-FR"/>
+        </w:rPr>
+        <w:t>recommended</w:t>
+      </w:r>
+      <w:proofErr w:type="gramEnd"/>
+      <w:r>
+        <w:rPr>
+          <w:lang w:val="fr-FR"/>
+        </w:rPr>
+        <w:t>_product</w:t>
+      </w:r>
+      <w:proofErr w:type="spellEnd"/>
+      <w:r>
+        <w:rPr>
+          <w:lang w:val="fr-FR"/>
+        </w:rPr>
+        <w:t xml:space="preserve"> C’est une </w:t>
+      </w:r>
+      <w:proofErr w:type="spellStart"/>
+      <w:r>
+        <w:rPr>
+          <w:lang w:val="fr-FR"/>
+        </w:rPr>
+        <w:t>donné</w:t>
+      </w:r>
+      <w:proofErr w:type="spellEnd"/>
+      <w:r>
+        <w:rPr>
+          <w:lang w:val="fr-FR"/>
+        </w:rPr>
+        <w:t xml:space="preserve"> texte avec très peu de variante -&gt; ça devient donc un type </w:t>
+      </w:r>
+      <w:proofErr w:type="spellStart"/>
+      <w:r>
+        <w:rPr>
+          <w:lang w:val="fr-FR"/>
+        </w:rPr>
+        <w:t>category</w:t>
+      </w:r>
+      <w:proofErr w:type="spellEnd"/>
+      <w:r>
+        <w:rPr>
+          <w:lang w:val="fr-FR"/>
+        </w:rPr>
+        <w:t>.</w:t>
+      </w:r>
+    </w:p>
+    <w:p>
+      <w:pPr>
+        <w:pStyle w:val="ListParagraph"/>
+        <w:rPr>
+          <w:lang w:val="fr-FR"/>
+        </w:rPr>
+      </w:pPr>
+    </w:p>
+    <w:p>
+      <w:pPr>
+        <w:pStyle w:val="ListParagraph"/>
+        <w:numPr>
+          <w:ilvl w:val="0"/>
+          <w:numId w:val="3"/>
+        </w:numPr>
+        <w:rPr>
+          <w:b/>
+          <w:bCs/>
+          <w:lang w:val="fr-FR"/>
+        </w:rPr>
+      </w:pPr>
+      <w:r>
+        <w:rPr>
+          <w:b/>
+          <w:bCs/>
+          <w:lang w:val="fr-FR"/>
+        </w:rPr>
+        <w:t>Ce que vous pensez de premier abord sur la qualité de la donnée et de sa pertinence ?</w:t>
+      </w:r>
+    </w:p>
+    <w:p>
+      <w:pPr>
+        <w:rPr>
+          <w:lang w:val="fr-FR"/>
+        </w:rPr>
+      </w:pPr>
+      <w:r>
+        <w:rPr>
+          <w:lang w:val="fr-FR"/>
+        </w:rPr>
+        <w:t xml:space="preserve">Le CSV est plutôt complet, il y a quelque anomalies, comme des lignes avec des cellule vides / pas de bonne donnés, nous avons décidé de les ignorer, et de virer ces </w:t>
+      </w:r>
+      <w:r>
+        <w:rPr>
+          <w:lang w:val="fr-FR"/>
+        </w:rPr>
+        <w:t>lignes-là</w:t>
+      </w:r>
+      <w:r>
+        <w:rPr>
+          <w:lang w:val="fr-FR"/>
+        </w:rPr>
+        <w:t>.</w:t>
+      </w:r>
+      <w:r>
+        <w:rPr>
+          <w:lang w:val="fr-FR"/>
+        </w:rPr>
+        <w:br/>
+        <w:t xml:space="preserve">Sinon, </w:t>
+      </w:r>
+      <w:r>
+        <w:rPr>
+          <w:lang w:val="fr-FR"/>
+        </w:rPr>
+        <w:t xml:space="preserve">Il y a des ligne qui peuvent contenir un nom de </w:t>
+      </w:r>
+      <w:proofErr w:type="spellStart"/>
+      <w:r>
+        <w:rPr>
+          <w:lang w:val="fr-FR"/>
+        </w:rPr>
+        <w:t>canal_recommande</w:t>
+      </w:r>
+      <w:proofErr w:type="spellEnd"/>
+      <w:r>
+        <w:rPr>
+          <w:lang w:val="fr-FR"/>
+        </w:rPr>
+        <w:t xml:space="preserve"> avec une capital en trop, auquel cas on réaligne avec la </w:t>
+      </w:r>
+      <w:r>
+        <w:rPr>
+          <w:lang w:val="fr-FR"/>
+        </w:rPr>
+        <w:t>catégorie</w:t>
+      </w:r>
+      <w:r>
+        <w:rPr>
+          <w:lang w:val="fr-FR"/>
+        </w:rPr>
+        <w:t xml:space="preserve"> global</w:t>
+      </w:r>
+      <w:r>
+        <w:rPr>
+          <w:lang w:val="fr-FR"/>
+        </w:rPr>
+        <w:t xml:space="preserve"> plutôt que d’ignorer la ligne</w:t>
+      </w:r>
+      <w:r>
+        <w:rPr>
+          <w:lang w:val="fr-FR"/>
+        </w:rPr>
+        <w:t>. Par exemple « Insta » passe à « </w:t>
+      </w:r>
+      <w:proofErr w:type="spellStart"/>
+      <w:r>
+        <w:rPr>
+          <w:lang w:val="fr-FR"/>
+        </w:rPr>
+        <w:t>insta</w:t>
+      </w:r>
+      <w:proofErr w:type="spellEnd"/>
+      <w:r>
+        <w:rPr>
+          <w:lang w:val="fr-FR"/>
+        </w:rPr>
+        <w:t> »</w:t>
+      </w:r>
+      <w:r>
+        <w:rPr>
+          <w:lang w:val="fr-FR"/>
+        </w:rPr>
+        <w:t xml:space="preserve">, « Mail » à « mail ». </w:t>
+      </w:r>
+      <w:r>
+        <w:rPr>
+          <w:lang w:val="fr-FR"/>
+        </w:rPr>
+        <w:br/>
+        <w:t xml:space="preserve">Le jeu de donné et ensuite bien pertinent une fois que ces erreurs sont </w:t>
+      </w:r>
+      <w:proofErr w:type="gramStart"/>
+      <w:r>
+        <w:rPr>
+          <w:lang w:val="fr-FR"/>
+        </w:rPr>
+        <w:t>corrigé</w:t>
+      </w:r>
+      <w:proofErr w:type="gramEnd"/>
+      <w:r>
+        <w:rPr>
+          <w:lang w:val="fr-FR"/>
+        </w:rPr>
+        <w:t>.</w:t>
+      </w:r>
+    </w:p>
+    <w:p>
+      <w:pPr>
+        <w:pStyle w:val="ListParagraph"/>
+        <w:numPr>
+          <w:ilvl w:val="0"/>
+          <w:numId w:val="3"/>
+        </w:numPr>
+        <w:rPr>
+          <w:b/>
+          <w:bCs/>
+          <w:lang w:val="fr-FR"/>
+        </w:rPr>
+      </w:pPr>
+      <w:r>
+        <w:rPr>
+          <w:b/>
+          <w:bCs/>
           <w:lang w:val="fr-FR"/>
         </w:rPr>
         <w:t>Dans le rapport, indiquez et justifiez clairement :</w:t>
@@ -44,38 +327,286 @@
     </w:p>
     <w:p>
       <w:pPr>
-        <w:rPr>
-          <w:lang w:val="fr-FR"/>
-        </w:rPr>
-      </w:pPr>
-      <w:r>
-        <w:rPr>
-          <w:lang w:val="fr-FR"/>
-        </w:rPr>
-        <w:t>Comment vous avez optimiser les performances lors de l’import?</w:t>
-      </w:r>
-    </w:p>
-    <w:p>
-      <w:pPr>
-        <w:rPr>
-          <w:lang w:val="fr-FR"/>
-        </w:rPr>
-      </w:pPr>
-      <w:r>
-        <w:rPr>
-          <w:lang w:val="fr-FR"/>
-        </w:rPr>
-        <w:t>Ce que vous pensez de premier abord sur la qualité de la donnée et de sa pertinence ?</w:t>
-      </w:r>
-    </w:p>
-    <w:p>
-      <w:pPr>
-        <w:rPr>
-          <w:lang w:val="fr-FR"/>
-        </w:rPr>
-      </w:pPr>
-      <w:r>
-        <w:rPr>
+        <w:pStyle w:val="ListParagraph"/>
+        <w:numPr>
+          <w:ilvl w:val="1"/>
+          <w:numId w:val="3"/>
+        </w:numPr>
+        <w:rPr>
+          <w:b/>
+          <w:bCs/>
+          <w:lang w:val="fr-FR"/>
+        </w:rPr>
+      </w:pPr>
+      <w:r>
+        <w:rPr>
+          <w:b/>
+          <w:bCs/>
+          <w:lang w:val="fr-FR"/>
+        </w:rPr>
+        <w:t>Quelles valeurs ont été supprimées ou transformées ?</w:t>
+      </w:r>
+    </w:p>
+    <w:p>
+      <w:pPr>
+        <w:rPr>
+          <w:lang w:val="en-150"/>
+        </w:rPr>
+      </w:pPr>
+      <w:r>
+        <w:rPr>
+          <w:lang w:val="fr-FR"/>
+        </w:rPr>
+        <w:t xml:space="preserve">Je réitère, mais </w:t>
+      </w:r>
+      <w:proofErr w:type="spellStart"/>
+      <w:r>
+        <w:rPr>
+          <w:lang w:val="fr-FR"/>
+        </w:rPr>
+        <w:t>l’id</w:t>
+      </w:r>
+      <w:proofErr w:type="spellEnd"/>
+      <w:r>
+        <w:rPr>
+          <w:lang w:val="fr-FR"/>
+        </w:rPr>
+        <w:t xml:space="preserve"> 516 par exemple, contient un </w:t>
+      </w:r>
+      <w:proofErr w:type="spellStart"/>
+      <w:r>
+        <w:rPr>
+          <w:lang w:val="en-150"/>
+        </w:rPr>
+        <w:t>recommended_product</w:t>
+      </w:r>
+      <w:proofErr w:type="spellEnd"/>
+      <w:r>
+        <w:rPr>
+          <w:lang w:val="en-150"/>
+        </w:rPr>
+        <w:t xml:space="preserve"> “Test”, </w:t>
+      </w:r>
+      <w:proofErr w:type="spellStart"/>
+      <w:r>
+        <w:rPr>
+          <w:lang w:val="en-150"/>
+        </w:rPr>
+        <w:t>ce</w:t>
+      </w:r>
+      <w:proofErr w:type="spellEnd"/>
+      <w:r>
+        <w:rPr>
+          <w:lang w:val="en-150"/>
+        </w:rPr>
+        <w:t xml:space="preserve"> qui </w:t>
+      </w:r>
+      <w:proofErr w:type="spellStart"/>
+      <w:r>
+        <w:rPr>
+          <w:lang w:val="en-150"/>
+        </w:rPr>
+        <w:t>n’est</w:t>
+      </w:r>
+      <w:proofErr w:type="spellEnd"/>
+      <w:r>
+        <w:rPr>
+          <w:lang w:val="en-150"/>
+        </w:rPr>
+        <w:t xml:space="preserve"> pas </w:t>
+      </w:r>
+      <w:proofErr w:type="spellStart"/>
+      <w:r>
+        <w:rPr>
+          <w:lang w:val="en-150"/>
+        </w:rPr>
+        <w:t>aligné</w:t>
+      </w:r>
+      <w:proofErr w:type="spellEnd"/>
+      <w:r>
+        <w:rPr>
+          <w:lang w:val="en-150"/>
+        </w:rPr>
+        <w:t xml:space="preserve"> avec la trend Fifa, Fortnite </w:t>
+      </w:r>
+      <w:proofErr w:type="spellStart"/>
+      <w:r>
+        <w:rPr>
+          <w:lang w:val="en-150"/>
+        </w:rPr>
+        <w:t>ou</w:t>
+      </w:r>
+      <w:proofErr w:type="spellEnd"/>
+      <w:r>
+        <w:rPr>
+          <w:lang w:val="en-150"/>
+        </w:rPr>
+        <w:t xml:space="preserve"> Instagram pack, </w:t>
+      </w:r>
+      <w:proofErr w:type="spellStart"/>
+      <w:r>
+        <w:rPr>
+          <w:lang w:val="en-150"/>
+        </w:rPr>
+        <w:t>donc</w:t>
+      </w:r>
+      <w:proofErr w:type="spellEnd"/>
+      <w:r>
+        <w:rPr>
+          <w:lang w:val="en-150"/>
+        </w:rPr>
+        <w:t xml:space="preserve"> on </w:t>
+      </w:r>
+      <w:proofErr w:type="spellStart"/>
+      <w:r>
+        <w:rPr>
+          <w:lang w:val="en-150"/>
+        </w:rPr>
+        <w:t>vire</w:t>
+      </w:r>
+      <w:proofErr w:type="spellEnd"/>
+      <w:r>
+        <w:rPr>
+          <w:lang w:val="en-150"/>
+        </w:rPr>
+        <w:t xml:space="preserve"> la </w:t>
+      </w:r>
+      <w:proofErr w:type="spellStart"/>
+      <w:r>
+        <w:rPr>
+          <w:lang w:val="en-150"/>
+        </w:rPr>
+        <w:t>ligne</w:t>
+      </w:r>
+      <w:proofErr w:type="spellEnd"/>
+      <w:r>
+        <w:rPr>
+          <w:lang w:val="en-150"/>
+        </w:rPr>
+        <w:t>.</w:t>
+      </w:r>
+    </w:p>
+    <w:p>
+      <w:pPr>
+        <w:pStyle w:val="ListParagraph"/>
+        <w:numPr>
+          <w:ilvl w:val="1"/>
+          <w:numId w:val="3"/>
+        </w:numPr>
+        <w:rPr>
+          <w:b/>
+          <w:bCs/>
+          <w:lang w:val="fr-FR"/>
+        </w:rPr>
+      </w:pPr>
+      <w:r>
+        <w:rPr>
+          <w:b/>
+          <w:bCs/>
+          <w:lang w:val="fr-FR"/>
+        </w:rPr>
+        <w:t>Pourquoi ces choix ont été faits ?</w:t>
+      </w:r>
+    </w:p>
+    <w:p>
+      <w:pPr>
+        <w:rPr>
+          <w:lang w:val="fr-FR"/>
+        </w:rPr>
+      </w:pPr>
+      <w:r>
+        <w:rPr>
+          <w:lang w:val="fr-FR"/>
+        </w:rPr>
+        <w:t xml:space="preserve">Pour que la ligne constitue un donné pertinente, nous avons besoin de toute les valeurs, si une valeur est manquante dans une colonne, par exemple </w:t>
+      </w:r>
+      <w:r>
+        <w:rPr>
+          <w:lang w:val="en-150"/>
+        </w:rPr>
+        <w:t>recommended</w:t>
+      </w:r>
+      <w:r>
+        <w:rPr>
+          <w:lang w:val="en-150"/>
+        </w:rPr>
+        <w:t xml:space="preserve"> pour </w:t>
+      </w:r>
+      <w:proofErr w:type="spellStart"/>
+      <w:r>
+        <w:rPr>
+          <w:lang w:val="en-150"/>
+        </w:rPr>
+        <w:t>l’ID</w:t>
+      </w:r>
+      <w:proofErr w:type="spellEnd"/>
+      <w:r>
+        <w:rPr>
+          <w:lang w:val="en-150"/>
+        </w:rPr>
+        <w:t xml:space="preserve"> 512</w:t>
+      </w:r>
+      <w:r>
+        <w:rPr>
+          <w:lang w:val="en-150"/>
+        </w:rPr>
+        <w:t>.</w:t>
+      </w:r>
+    </w:p>
+    <w:p>
+      <w:pPr>
+        <w:pStyle w:val="ListParagraph"/>
+        <w:numPr>
+          <w:ilvl w:val="1"/>
+          <w:numId w:val="3"/>
+        </w:numPr>
+        <w:rPr>
+          <w:b/>
+          <w:bCs/>
+          <w:lang w:val="fr-FR"/>
+        </w:rPr>
+      </w:pPr>
+      <w:r>
+        <w:rPr>
+          <w:b/>
+          <w:bCs/>
+          <w:lang w:val="fr-FR"/>
+        </w:rPr>
+        <w:t>L’impact de votre nettoyage sur la mémoire (avant/après).</w:t>
+      </w:r>
+    </w:p>
+    <w:p>
+      <w:pPr>
+        <w:rPr>
+          <w:b/>
+          <w:bCs/>
+          <w:lang w:val="fr-FR"/>
+        </w:rPr>
+      </w:pPr>
+      <w:r>
+        <w:rPr>
+          <w:lang w:val="fr-FR"/>
+        </w:rPr>
+        <w:t>CF 1.a) (gain de 1kb de mémoire sur notre jeu de donné)</w:t>
+      </w:r>
+    </w:p>
+    <w:p>
+      <w:pPr>
+        <w:pStyle w:val="ListParagraph"/>
+        <w:numPr>
+          <w:ilvl w:val="0"/>
+          <w:numId w:val="3"/>
+        </w:numPr>
+        <w:rPr>
+          <w:b/>
+          <w:bCs/>
+          <w:lang w:val="fr-FR"/>
+        </w:rPr>
+      </w:pPr>
+      <w:r>
+        <w:rPr>
+          <w:b/>
+          <w:bCs/>
           <w:lang w:val="fr-FR"/>
         </w:rPr>
         <w:t>Dans le rapport, indiquez et justifiez clairement :</w:t>
@@ -83,41 +614,260 @@
     </w:p>
     <w:p>
       <w:pPr>
-        <w:rPr>
-          <w:lang w:val="fr-FR"/>
-        </w:rPr>
-      </w:pPr>
-      <w:r>
-        <w:rPr>
-          <w:lang w:val="fr-FR"/>
-        </w:rPr>
-        <w:t>▪ Quelles valeurs ont été supprimées ou transformées ?</w:t>
-      </w:r>
-    </w:p>
-    <w:p>
-      <w:pPr>
-        <w:rPr>
-          <w:lang w:val="fr-FR"/>
-        </w:rPr>
-      </w:pPr>
-      <w:r>
-        <w:rPr>
-          <w:lang w:val="fr-FR"/>
-        </w:rPr>
-        <w:t>▪ Pourquoi ces choix ont été faits ?</w:t>
-      </w:r>
-    </w:p>
-    <w:p>
-      <w:pPr>
-        <w:rPr>
-          <w:lang w:val="fr-FR"/>
-        </w:rPr>
-      </w:pPr>
-      <w:r>
-        <w:rPr>
-          <w:lang w:val="fr-FR"/>
-        </w:rPr>
-        <w:t>▪ L’impact de votre nettoyage sur la mémoire (avant/après).</w:t>
+        <w:pStyle w:val="ListParagraph"/>
+        <w:numPr>
+          <w:ilvl w:val="1"/>
+          <w:numId w:val="3"/>
+        </w:numPr>
+        <w:rPr>
+          <w:b/>
+          <w:bCs/>
+          <w:lang w:val="fr-FR"/>
+        </w:rPr>
+      </w:pPr>
+      <w:r>
+        <w:rPr>
+          <w:b/>
+          <w:bCs/>
+          <w:lang w:val="fr-FR"/>
+        </w:rPr>
+        <w:t>La ou les méthodes pour détecter les anomalies? Et Pourquoi ces choix ont été faits ?</w:t>
+      </w:r>
+    </w:p>
+    <w:p>
+      <w:pPr>
+        <w:rPr>
+          <w:lang w:val="fr-FR"/>
+        </w:rPr>
+      </w:pPr>
+      <w:r>
+        <w:rPr>
+          <w:lang w:val="fr-FR"/>
+        </w:rPr>
+        <w:t xml:space="preserve">Le cours propose 2 méthodes pour détecter des anomalies, l’écart type ou </w:t>
+      </w:r>
+      <w:r>
+        <w:rPr>
+          <w:lang w:val="fr-FR"/>
+        </w:rPr>
+        <w:t>l’Interquartile</w:t>
+      </w:r>
+      <w:r>
+        <w:rPr>
+          <w:lang w:val="fr-FR"/>
+        </w:rPr>
+        <w:t xml:space="preserve"> </w:t>
+      </w:r>
+      <w:r>
+        <w:rPr>
+          <w:lang w:val="fr-FR"/>
+        </w:rPr>
+        <w:t>r</w:t>
+      </w:r>
+      <w:r>
+        <w:rPr>
+          <w:lang w:val="fr-FR"/>
+        </w:rPr>
+        <w:t>ange</w:t>
+      </w:r>
+      <w:r>
+        <w:rPr>
+          <w:lang w:val="fr-FR"/>
+        </w:rPr>
+        <w:t xml:space="preserve">. Cependant, ces méthodes ne sont pas </w:t>
+      </w:r>
+      <w:r>
+        <w:rPr>
+          <w:lang w:val="fr-FR"/>
+        </w:rPr>
+        <w:t>pertinentes</w:t>
+      </w:r>
+      <w:r>
+        <w:rPr>
+          <w:lang w:val="fr-FR"/>
+        </w:rPr>
+        <w:t xml:space="preserve"> pour notre jeu de donnés car nous savons que dans notre contexte, un score ne peut qu’être compris entre 0 et 100 inclus, et un âge, compris entre 20 et 100 inclus</w:t>
+      </w:r>
+      <w:r>
+        <w:rPr>
+          <w:lang w:val="fr-FR"/>
+        </w:rPr>
+        <w:t>, or une méthode écart type « souligne » des valeurs anomalie de plus de 1.5x la moyenne, donc un âge à -10 ne serait pas considéré anormale par cette méthode.</w:t>
+      </w:r>
+    </w:p>
+    <w:p>
+      <w:pPr>
+        <w:pStyle w:val="ListParagraph"/>
+        <w:numPr>
+          <w:ilvl w:val="1"/>
+          <w:numId w:val="3"/>
+        </w:numPr>
+        <w:rPr>
+          <w:b/>
+          <w:bCs/>
+          <w:lang w:val="fr-FR"/>
+        </w:rPr>
+      </w:pPr>
+      <w:r>
+        <w:rPr>
+          <w:b/>
+          <w:bCs/>
+          <w:lang w:val="fr-FR"/>
+        </w:rPr>
+        <w:t>Quelles sont les anomalies retenues ?</w:t>
+      </w:r>
+    </w:p>
+    <w:p>
+      <w:pPr>
+        <w:rPr>
+          <w:b/>
+          <w:bCs/>
+          <w:lang w:val="fr-FR"/>
+        </w:rPr>
+      </w:pPr>
+      <w:r>
+        <w:rPr>
+          <w:b/>
+          <w:bCs/>
+          <w:noProof/>
+          <w:lang w:val="fr-FR"/>
+        </w:rPr>
+        <w:lastRenderedPageBreak/>
+        <w:drawing>
+          <wp:inline distT="0" distB="0" distL="0" distR="0" wp14:anchorId="56E82520" wp14:editId="22E516FE">
+            <wp:extent cx="3253563" cy="2533476"/>
+            <wp:effectExtent l="0" t="0" r="4445" b="635"/>
+            <wp:docPr id="1778190581" name="Picture 1"/>
+            <wp:cNvGraphicFramePr>
+              <a:graphicFrameLocks xmlns:a="http://schemas.openxmlformats.org/drawingml/2006/main" noChangeAspect="1"/>
+            </wp:cNvGraphicFramePr>
+            <a:graphic xmlns:a="http://schemas.openxmlformats.org/drawingml/2006/main">
+              <a:graphicData uri="http://schemas.openxmlformats.org/drawingml/2006/picture">
+                <pic:pic xmlns:pic="http://schemas.openxmlformats.org/drawingml/2006/picture">
+                  <pic:nvPicPr>
+                    <pic:cNvPr id="1778190581" name=""/>
+                    <pic:cNvPicPr/>
+                  </pic:nvPicPr>
+                  <pic:blipFill>
+                    <a:blip r:embed="rId7"/>
+                    <a:stretch>
+                      <a:fillRect/>
+                    </a:stretch>
+                  </pic:blipFill>
+                  <pic:spPr>
+                    <a:xfrm>
+                      <a:off x="0" y="0"/>
+                      <a:ext cx="3258132" cy="2537034"/>
+                    </a:xfrm>
+                    <a:prstGeom prst="rect">
+                      <a:avLst/>
+                    </a:prstGeom>
+                    <a:effectLst>
+                      <a:softEdge rad="63500"/>
+                    </a:effectLst>
+                  </pic:spPr>
+                </pic:pic>
+              </a:graphicData>
+            </a:graphic>
+          </wp:inline>
+        </w:drawing>
+      </w:r>
+      <w:r>
+        <w:rPr>
+          <w:b/>
+          <w:bCs/>
+          <w:lang w:val="fr-FR"/>
+        </w:rPr>
+        <w:t>NEEDS TO UPDATE</w:t>
+      </w:r>
+    </w:p>
+    <w:p>
+      <w:pPr>
+        <w:pStyle w:val="ListParagraph"/>
+        <w:numPr>
+          <w:ilvl w:val="0"/>
+          <w:numId w:val="3"/>
+        </w:numPr>
+        <w:rPr>
+          <w:b/>
+          <w:bCs/>
+          <w:lang w:val="fr-FR"/>
+        </w:rPr>
+      </w:pPr>
+      <w:r>
+        <w:rPr>
+          <w:b/>
+          <w:bCs/>
+          <w:lang w:val="fr-FR"/>
+        </w:rPr>
+        <w:t>Dans le rapport, indiquez et justifiez clairement :</w:t>
+      </w:r>
+    </w:p>
+    <w:p>
+      <w:pPr>
+        <w:pStyle w:val="ListParagraph"/>
+        <w:numPr>
+          <w:ilvl w:val="1"/>
+          <w:numId w:val="3"/>
+        </w:numPr>
+        <w:rPr>
+          <w:b/>
+          <w:bCs/>
+          <w:lang w:val="fr-FR"/>
+        </w:rPr>
+      </w:pPr>
+      <w:r>
+        <w:rPr>
+          <w:b/>
+          <w:bCs/>
+          <w:lang w:val="fr-FR"/>
+        </w:rPr>
+        <w:t>Décrivez les tendances ou observations principales que vous avez identifiées.</w:t>
+      </w:r>
+    </w:p>
+    <w:p>
+      <w:pPr>
+        <w:rPr>
+          <w:lang w:val="fr-FR"/>
+        </w:rPr>
+      </w:pPr>
+      <w:r>
+        <w:rPr>
+          <w:lang w:val="fr-FR"/>
+        </w:rPr>
+        <w:t>Le produit recommandé ayant rendu le plus d’attaques réussites est</w:t>
+      </w:r>
+      <w:r>
+        <w:rPr>
+          <w:lang w:val="fr-FR"/>
+        </w:rPr>
+        <w:t xml:space="preserve"> Fifa</w:t>
+      </w:r>
+      <w:r>
+        <w:rPr>
+          <w:lang w:val="fr-FR"/>
+        </w:rPr>
+        <w:t xml:space="preserve"> avec 72.3% de réussite</w:t>
+      </w:r>
+      <w:r>
+        <w:rPr>
+          <w:lang w:val="fr-FR"/>
+        </w:rPr>
+        <w:t xml:space="preserve">, suivi de près par </w:t>
+      </w:r>
+      <w:proofErr w:type="spellStart"/>
+      <w:r>
+        <w:rPr>
+          <w:lang w:val="fr-FR"/>
+        </w:rPr>
+        <w:t>Fortnite</w:t>
+      </w:r>
+      <w:proofErr w:type="spellEnd"/>
+      <w:r>
+        <w:rPr>
+          <w:lang w:val="fr-FR"/>
+        </w:rPr>
+        <w:t xml:space="preserve"> à 71.6%, et enfin Instagram avec 66.2%.</w:t>
       </w:r>
       <w:r>
         <w:rPr>
@@ -125,517 +875,1466 @@
         </w:rPr>
         <w:br/>
       </w:r>
-    </w:p>
-    <w:p>
-      <w:pPr>
-        <w:rPr>
-          <w:lang w:val="fr-FR"/>
-        </w:rPr>
-      </w:pPr>
-      <w:r>
-        <w:rPr>
-          <w:lang w:val="fr-FR"/>
-        </w:rPr>
-        <w:t>Dans le rapport, indiquez et justifiez clairement :</w:t>
-      </w:r>
-    </w:p>
-    <w:p>
-      <w:pPr>
-        <w:rPr>
-          <w:lang w:val="fr-FR"/>
-        </w:rPr>
-      </w:pPr>
-      <w:r>
-        <w:rPr>
-          <w:lang w:val="fr-FR"/>
-        </w:rPr>
-        <w:t>▪ La ou les méthodes pour détecter les anomalies? Et Pourquoi ces choix ont été faits ?</w:t>
-      </w:r>
-    </w:p>
-    <w:p>
-      <w:pPr>
-        <w:rPr>
-          <w:lang w:val="fr-FR"/>
-        </w:rPr>
-      </w:pPr>
-      <w:r>
-        <w:rPr>
-          <w:lang w:val="fr-FR"/>
-        </w:rPr>
-        <w:t>▪ Quelles sont les anomalies retenues ?</w:t>
-      </w:r>
-    </w:p>
-    <w:p>
-      <w:pPr>
-        <w:rPr>
-          <w:lang w:val="fr-FR"/>
-        </w:rPr>
-      </w:pPr>
-    </w:p>
-    <w:p>
-      <w:pPr>
-        <w:rPr>
-          <w:lang w:val="fr-FR"/>
-        </w:rPr>
-      </w:pPr>
-      <w:r>
-        <w:rPr>
-          <w:lang w:val="fr-FR"/>
-        </w:rPr>
-        <w:t>Dans le rapport, indiquez et justifiez clairement :</w:t>
-      </w:r>
-    </w:p>
-    <w:p>
-      <w:pPr>
-        <w:rPr>
-          <w:lang w:val="fr-FR"/>
-        </w:rPr>
-      </w:pPr>
-      <w:r>
-        <w:rPr>
-          <w:lang w:val="fr-FR"/>
-        </w:rPr>
-        <w:t>• Décrivez les tendances ou observations principales que vous avez</w:t>
-      </w:r>
-      <w:r>
-        <w:rPr>
+      <w:r>
+        <w:rPr>
+          <w:noProof/>
+          <w:lang w:val="fr-FR"/>
+        </w:rPr>
+        <w:drawing>
+          <wp:inline distT="0" distB="0" distL="0" distR="0" wp14:anchorId="5200C581" wp14:editId="2BC68D6B">
+            <wp:extent cx="3742660" cy="1871330"/>
+            <wp:effectExtent l="0" t="0" r="0" b="0"/>
+            <wp:docPr id="499551952" name="Picture 1"/>
+            <wp:cNvGraphicFramePr>
+              <a:graphicFrameLocks xmlns:a="http://schemas.openxmlformats.org/drawingml/2006/main" noChangeAspect="1"/>
+            </wp:cNvGraphicFramePr>
+            <a:graphic xmlns:a="http://schemas.openxmlformats.org/drawingml/2006/main">
+              <a:graphicData uri="http://schemas.openxmlformats.org/drawingml/2006/picture">
+                <pic:pic xmlns:pic="http://schemas.openxmlformats.org/drawingml/2006/picture">
+                  <pic:nvPicPr>
+                    <pic:cNvPr id="499551952" name=""/>
+                    <pic:cNvPicPr/>
+                  </pic:nvPicPr>
+                  <pic:blipFill>
+                    <a:blip r:embed="rId8"/>
+                    <a:stretch>
+                      <a:fillRect/>
+                    </a:stretch>
+                  </pic:blipFill>
+                  <pic:spPr>
+                    <a:xfrm>
+                      <a:off x="0" y="0"/>
+                      <a:ext cx="3751557" cy="1875778"/>
+                    </a:xfrm>
+                    <a:prstGeom prst="rect">
+                      <a:avLst/>
+                    </a:prstGeom>
+                  </pic:spPr>
+                </pic:pic>
+              </a:graphicData>
+            </a:graphic>
+          </wp:inline>
+        </w:drawing>
+      </w:r>
+    </w:p>
+    <w:p>
+      <w:pPr>
+        <w:rPr>
+          <w:lang w:val="fr-FR"/>
+        </w:rPr>
+      </w:pPr>
+      <w:r>
+        <w:rPr>
+          <w:lang w:val="fr-FR"/>
+        </w:rPr>
+        <w:t>Le meilleur support est Facebook avec un score très élevé de 85.2%, loin des 66.3% par mail et 63.1% sur Instagram.</w:t>
+      </w:r>
+    </w:p>
+    <w:p>
+      <w:pPr>
+        <w:rPr>
+          <w:lang w:val="fr-FR"/>
+        </w:rPr>
+      </w:pPr>
+      <w:r>
+        <w:rPr>
+          <w:noProof/>
+          <w:lang w:val="fr-FR"/>
+        </w:rPr>
+        <w:drawing>
+          <wp:inline distT="0" distB="0" distL="0" distR="0" wp14:anchorId="4C5D2D1C" wp14:editId="2D9877AB">
+            <wp:extent cx="3751556" cy="1875778"/>
+            <wp:effectExtent l="0" t="0" r="1905" b="0"/>
+            <wp:docPr id="484637369" name="Picture 1"/>
+            <wp:cNvGraphicFramePr>
+              <a:graphicFrameLocks xmlns:a="http://schemas.openxmlformats.org/drawingml/2006/main" noChangeAspect="1"/>
+            </wp:cNvGraphicFramePr>
+            <a:graphic xmlns:a="http://schemas.openxmlformats.org/drawingml/2006/main">
+              <a:graphicData uri="http://schemas.openxmlformats.org/drawingml/2006/picture">
+                <pic:pic xmlns:pic="http://schemas.openxmlformats.org/drawingml/2006/picture">
+                  <pic:nvPicPr>
+                    <pic:cNvPr id="484637369" name="Picture 1"/>
+                    <pic:cNvPicPr/>
+                  </pic:nvPicPr>
+                  <pic:blipFill>
+                    <a:blip r:embed="rId9" cstate="print">
+                      <a:extLst>
+                        <a:ext uri="{28A0092B-C50C-407E-A947-70E740481C1C}">
+                          <a14:useLocalDpi xmlns:a14="http://schemas.microsoft.com/office/drawing/2010/main" val="0"/>
+                        </a:ext>
+                      </a:extLst>
+                    </a:blip>
+                    <a:stretch>
+                      <a:fillRect/>
+                    </a:stretch>
+                  </pic:blipFill>
+                  <pic:spPr>
+                    <a:xfrm>
+                      <a:off x="0" y="0"/>
+                      <a:ext cx="3751556" cy="1875778"/>
+                    </a:xfrm>
+                    <a:prstGeom prst="rect">
+                      <a:avLst/>
+                    </a:prstGeom>
+                  </pic:spPr>
+                </pic:pic>
+              </a:graphicData>
+            </a:graphic>
+          </wp:inline>
+        </w:drawing>
+      </w:r>
+    </w:p>
+    <w:p>
+      <w:pPr>
+        <w:rPr>
+          <w:lang w:val="fr-FR"/>
+        </w:rPr>
+      </w:pPr>
+      <w:r>
+        <w:rPr>
+          <w:lang w:val="fr-FR"/>
+        </w:rPr>
+        <w:lastRenderedPageBreak/>
+        <w:t>La meilleure tranche d’âge à cibler est celle des 55 à 64 ans, avec un taux de réussite de 78,9 %. On observe clairement que la naïveté augmente avec l’âge. Cependant, notre jeu de données ne contient aucune information concernant des personnes de plus de 60 ans ; nous ne pouvons donc qu’estimer que le groupe des 65 ans et plus présenterait un taux de réussite supérieur à celui des 55 à 64 ans.</w:t>
+      </w:r>
+    </w:p>
+    <w:p>
+      <w:pPr>
+        <w:rPr>
+          <w:lang w:val="fr-FR"/>
+        </w:rPr>
+      </w:pPr>
+      <w:r>
+        <w:rPr>
+          <w:noProof/>
+          <w:lang w:val="fr-FR"/>
+        </w:rPr>
+        <w:drawing>
+          <wp:inline distT="0" distB="0" distL="0" distR="0" wp14:anchorId="7F480B0C" wp14:editId="09DCC45F">
+            <wp:extent cx="3751556" cy="1875778"/>
+            <wp:effectExtent l="0" t="0" r="1905" b="0"/>
+            <wp:docPr id="711712816" name="Picture 1"/>
+            <wp:cNvGraphicFramePr>
+              <a:graphicFrameLocks xmlns:a="http://schemas.openxmlformats.org/drawingml/2006/main" noChangeAspect="1"/>
+            </wp:cNvGraphicFramePr>
+            <a:graphic xmlns:a="http://schemas.openxmlformats.org/drawingml/2006/main">
+              <a:graphicData uri="http://schemas.openxmlformats.org/drawingml/2006/picture">
+                <pic:pic xmlns:pic="http://schemas.openxmlformats.org/drawingml/2006/picture">
+                  <pic:nvPicPr>
+                    <pic:cNvPr id="711712816" name="Picture 1"/>
+                    <pic:cNvPicPr/>
+                  </pic:nvPicPr>
+                  <pic:blipFill>
+                    <a:blip r:embed="rId10" cstate="print">
+                      <a:extLst>
+                        <a:ext uri="{28A0092B-C50C-407E-A947-70E740481C1C}">
+                          <a14:useLocalDpi xmlns:a14="http://schemas.microsoft.com/office/drawing/2010/main" val="0"/>
+                        </a:ext>
+                      </a:extLst>
+                    </a:blip>
+                    <a:stretch>
+                      <a:fillRect/>
+                    </a:stretch>
+                  </pic:blipFill>
+                  <pic:spPr>
+                    <a:xfrm>
+                      <a:off x="0" y="0"/>
+                      <a:ext cx="3751556" cy="1875778"/>
+                    </a:xfrm>
+                    <a:prstGeom prst="rect">
+                      <a:avLst/>
+                    </a:prstGeom>
+                  </pic:spPr>
+                </pic:pic>
+              </a:graphicData>
+            </a:graphic>
+          </wp:inline>
+        </w:drawing>
+      </w:r>
+    </w:p>
+    <w:p>
+      <w:pPr>
+        <w:rPr>
+          <w:lang w:val="fr-FR"/>
+        </w:rPr>
+      </w:pPr>
+      <w:r>
+        <w:rPr>
+          <w:lang w:val="fr-FR"/>
+        </w:rPr>
+        <w:t xml:space="preserve">Enfin, le meilleur centre d’intérêt à cibler est le football, avec 72.3%, suivi de près par le gaming avec 71.6%, et enfin </w:t>
+      </w:r>
+      <w:proofErr w:type="spellStart"/>
+      <w:r>
+        <w:rPr>
+          <w:lang w:val="fr-FR"/>
+        </w:rPr>
+        <w:t>Insta_Design</w:t>
+      </w:r>
+      <w:proofErr w:type="spellEnd"/>
+      <w:r>
+        <w:rPr>
+          <w:lang w:val="fr-FR"/>
+        </w:rPr>
+        <w:t xml:space="preserve"> avec 66.2%</w:t>
+      </w:r>
+      <w:r>
+        <w:rPr>
+          <w:lang w:val="fr-FR"/>
+        </w:rPr>
+        <w:t>.</w:t>
+      </w:r>
+    </w:p>
+    <w:p>
+      <w:pPr>
+        <w:rPr>
+          <w:lang w:val="fr-FR"/>
+        </w:rPr>
+      </w:pPr>
+      <w:r>
+        <w:rPr>
+          <w:noProof/>
+          <w:lang w:val="fr-FR"/>
+        </w:rPr>
+        <w:drawing>
+          <wp:inline distT="0" distB="0" distL="0" distR="0" wp14:anchorId="0DB6C1DC" wp14:editId="3737C660">
+            <wp:extent cx="3751556" cy="1875778"/>
+            <wp:effectExtent l="0" t="0" r="1905" b="0"/>
+            <wp:docPr id="1069202000" name="Picture 1"/>
+            <wp:cNvGraphicFramePr>
+              <a:graphicFrameLocks xmlns:a="http://schemas.openxmlformats.org/drawingml/2006/main" noChangeAspect="1"/>
+            </wp:cNvGraphicFramePr>
+            <a:graphic xmlns:a="http://schemas.openxmlformats.org/drawingml/2006/main">
+              <a:graphicData uri="http://schemas.openxmlformats.org/drawingml/2006/picture">
+                <pic:pic xmlns:pic="http://schemas.openxmlformats.org/drawingml/2006/picture">
+                  <pic:nvPicPr>
+                    <pic:cNvPr id="1069202000" name="Picture 1"/>
+                    <pic:cNvPicPr/>
+                  </pic:nvPicPr>
+                  <pic:blipFill>
+                    <a:blip r:embed="rId11" cstate="print">
+                      <a:extLst>
+                        <a:ext uri="{28A0092B-C50C-407E-A947-70E740481C1C}">
+                          <a14:useLocalDpi xmlns:a14="http://schemas.microsoft.com/office/drawing/2010/main" val="0"/>
+                        </a:ext>
+                      </a:extLst>
+                    </a:blip>
+                    <a:stretch>
+                      <a:fillRect/>
+                    </a:stretch>
+                  </pic:blipFill>
+                  <pic:spPr>
+                    <a:xfrm>
+                      <a:off x="0" y="0"/>
+                      <a:ext cx="3751556" cy="1875778"/>
+                    </a:xfrm>
+                    <a:prstGeom prst="rect">
+                      <a:avLst/>
+                    </a:prstGeom>
+                  </pic:spPr>
+                </pic:pic>
+              </a:graphicData>
+            </a:graphic>
+          </wp:inline>
+        </w:drawing>
+      </w:r>
+    </w:p>
+    <w:p>
+      <w:pPr>
+        <w:pStyle w:val="ListParagraph"/>
+        <w:numPr>
+          <w:ilvl w:val="1"/>
+          <w:numId w:val="3"/>
+        </w:numPr>
+        <w:rPr>
+          <w:b/>
+          <w:bCs/>
+          <w:lang w:val="fr-FR"/>
+        </w:rPr>
+      </w:pPr>
+      <w:r>
+        <w:rPr>
+          <w:b/>
+          <w:bCs/>
+          <w:lang w:val="fr-FR"/>
+        </w:rPr>
+        <w:t>Soulignez les points forts et les limites de votre première approche.</w:t>
+      </w:r>
+    </w:p>
+    <w:p>
+      <w:pPr>
+        <w:rPr>
+          <w:lang w:val="fr-FR"/>
+        </w:rPr>
+      </w:pPr>
+      <w:r>
+        <w:rPr>
+          <w:lang w:val="fr-FR"/>
+        </w:rPr>
+        <w:t>On obtient des valeurs précise, et concrète. Cependant, le jeu de données est incomplet et pourrait être complété par davantage de données, pouvant affiner l’analyse et possiblement révélé de meilleurs axes sur lesquels basé ses attaques de phishing.</w:t>
+      </w:r>
+    </w:p>
+    <w:p>
+      <w:pPr>
+        <w:pStyle w:val="ListParagraph"/>
+        <w:numPr>
+          <w:ilvl w:val="1"/>
+          <w:numId w:val="3"/>
+        </w:numPr>
+        <w:rPr>
+          <w:b/>
+          <w:bCs/>
+          <w:lang w:val="fr-FR"/>
+        </w:rPr>
+      </w:pPr>
+      <w:r>
+        <w:rPr>
+          <w:b/>
+          <w:bCs/>
+          <w:lang w:val="fr-FR"/>
+        </w:rPr>
+        <w:t>Indiquez les hypothèses ou pistes à approfondir pour l’étape suivante.</w:t>
+      </w:r>
+    </w:p>
+    <w:p>
+      <w:pPr>
+        <w:rPr>
+          <w:lang w:val="fr-FR"/>
+        </w:rPr>
+      </w:pPr>
+      <w:r>
+        <w:rPr>
+          <w:lang w:val="fr-FR"/>
+        </w:rPr>
+        <w:t xml:space="preserve">Pas certain de l’étape concerné par cette question ? Si c’est celle d’avant, oui il faudrait idéalement plus de données. </w:t>
+      </w:r>
+    </w:p>
+    <w:p>
+      <w:pPr>
+        <w:pStyle w:val="ListParagraph"/>
+        <w:ind w:left="360"/>
+        <w:rPr>
+          <w:b/>
+          <w:bCs/>
+          <w:lang w:val="fr-FR"/>
+        </w:rPr>
+      </w:pPr>
+    </w:p>
+    <w:p>
+      <w:pPr>
+        <w:pStyle w:val="ListParagraph"/>
+        <w:ind w:left="360"/>
+        <w:rPr>
+          <w:b/>
+          <w:bCs/>
+          <w:lang w:val="fr-FR"/>
+        </w:rPr>
+      </w:pPr>
+      <w:r>
+        <w:rPr>
+          <w:b/>
+          <w:bCs/>
+          <w:lang w:val="fr-FR"/>
+        </w:rPr>
+        <w:t xml:space="preserve">À partir des premières analyses de vos données, rédigez une section de </w:t>
+      </w:r>
+      <w:r>
+        <w:rPr>
+          <w:b/>
+          <w:bCs/>
+          <w:lang w:val="fr-FR"/>
+        </w:rPr>
+        <w:t>D</w:t>
+      </w:r>
+      <w:r>
+        <w:rPr>
+          <w:b/>
+          <w:bCs/>
+          <w:lang w:val="fr-FR"/>
+        </w:rPr>
+        <w:t xml:space="preserve">ata </w:t>
+      </w:r>
+      <w:proofErr w:type="spellStart"/>
+      <w:r>
+        <w:rPr>
+          <w:b/>
+          <w:bCs/>
+          <w:lang w:val="fr-FR"/>
+        </w:rPr>
+        <w:t>T</w:t>
+      </w:r>
+      <w:r>
+        <w:rPr>
+          <w:b/>
+          <w:bCs/>
+          <w:lang w:val="fr-FR"/>
+        </w:rPr>
+        <w:t>elling</w:t>
+      </w:r>
+      <w:proofErr w:type="spellEnd"/>
+      <w:r>
+        <w:rPr>
+          <w:b/>
+          <w:bCs/>
           <w:lang w:val="fr-FR"/>
         </w:rPr>
         <w:t xml:space="preserve"> </w:t>
       </w:r>
       <w:r>
         <w:rPr>
-          <w:lang w:val="fr-FR"/>
-        </w:rPr>
-        <w:t>identifiées.</w:t>
-      </w:r>
-    </w:p>
-    <w:p>
-      <w:pPr>
-        <w:rPr>
-          <w:lang w:val="fr-FR"/>
-        </w:rPr>
-      </w:pPr>
-      <w:r>
-        <w:rPr>
-          <w:lang w:val="fr-FR"/>
-        </w:rPr>
-        <w:t>• Soulignez les points forts et les limites de votre première approche.</w:t>
-      </w:r>
-    </w:p>
-    <w:p>
-      <w:pPr>
-        <w:rPr>
-          <w:lang w:val="fr-FR"/>
-        </w:rPr>
-      </w:pPr>
-      <w:r>
-        <w:rPr>
-          <w:lang w:val="fr-FR"/>
-        </w:rPr>
-        <w:t>• Indiquez les hypothèses ou pistes à approfondir pour l’étape suivante.</w:t>
-      </w:r>
-    </w:p>
-    <w:p>
-      <w:pPr>
-        <w:rPr>
-          <w:lang w:val="fr-FR"/>
-        </w:rPr>
-      </w:pPr>
-    </w:p>
-    <w:p>
-      <w:pPr>
-        <w:rPr>
-          <w:lang w:val="fr-FR"/>
-        </w:rPr>
-      </w:pPr>
-      <w:r>
-        <w:rPr>
-          <w:lang w:val="fr-FR"/>
-        </w:rPr>
-        <w:t xml:space="preserve">À partir des premières analyses de vos données, rédigez une section de data </w:t>
+          <w:b/>
+          <w:bCs/>
+          <w:lang w:val="fr-FR"/>
+        </w:rPr>
+        <w:t>montrant comment les tendances observées permettent d’anticiper les types d’attaques</w:t>
+      </w:r>
+      <w:r>
+        <w:rPr>
+          <w:b/>
+          <w:bCs/>
+          <w:lang w:val="fr-FR"/>
+        </w:rPr>
+        <w:t xml:space="preserve"> </w:t>
+      </w:r>
+      <w:r>
+        <w:rPr>
+          <w:b/>
+          <w:bCs/>
+          <w:lang w:val="fr-FR"/>
+        </w:rPr>
+        <w:t>auxquels un groupe de population pourrait être exposé.</w:t>
+      </w:r>
+      <w:r>
+        <w:rPr>
+          <w:b/>
+          <w:bCs/>
+          <w:lang w:val="fr-FR"/>
+        </w:rPr>
+        <w:t xml:space="preserve"> </w:t>
+      </w:r>
+      <w:r>
+        <w:rPr>
+          <w:b/>
+          <w:bCs/>
+          <w:lang w:val="fr-FR"/>
+        </w:rPr>
+        <w:t>R</w:t>
+      </w:r>
+      <w:r>
+        <w:rPr>
+          <w:b/>
+          <w:bCs/>
+          <w:lang w:val="fr-FR"/>
+        </w:rPr>
+        <w:t xml:space="preserve">édiger clairement </w:t>
+      </w:r>
+      <w:r>
+        <w:rPr>
+          <w:b/>
+          <w:bCs/>
+          <w:lang w:val="fr-FR"/>
+        </w:rPr>
+        <w:t>v</w:t>
+      </w:r>
+      <w:r>
+        <w:rPr>
+          <w:b/>
+          <w:bCs/>
+          <w:lang w:val="fr-FR"/>
+        </w:rPr>
+        <w:t>otre Data</w:t>
+      </w:r>
+      <w:r>
+        <w:rPr>
+          <w:b/>
+          <w:bCs/>
+          <w:lang w:val="fr-FR"/>
+        </w:rPr>
+        <w:t xml:space="preserve"> </w:t>
       </w:r>
       <w:proofErr w:type="spellStart"/>
       <w:r>
         <w:rPr>
+          <w:b/>
+          <w:bCs/>
+          <w:lang w:val="fr-FR"/>
+        </w:rPr>
+        <w:t>T</w:t>
+      </w:r>
+      <w:r>
+        <w:rPr>
+          <w:b/>
+          <w:bCs/>
+          <w:lang w:val="fr-FR"/>
+        </w:rPr>
+        <w:t>el</w:t>
+      </w:r>
+      <w:r>
+        <w:rPr>
+          <w:b/>
+          <w:bCs/>
+          <w:lang w:val="fr-FR"/>
+        </w:rPr>
+        <w:t>l</w:t>
+      </w:r>
+      <w:r>
+        <w:rPr>
+          <w:b/>
+          <w:bCs/>
+          <w:lang w:val="fr-FR"/>
+        </w:rPr>
+        <w:t>ing</w:t>
+      </w:r>
+      <w:proofErr w:type="spellEnd"/>
+      <w:r>
+        <w:rPr>
+          <w:b/>
+          <w:bCs/>
+          <w:lang w:val="fr-FR"/>
+        </w:rPr>
+        <w:t xml:space="preserve"> argumente à l’aide de chiffre clé et de vos courbes.</w:t>
+      </w:r>
+    </w:p>
+    <w:p>
+      <w:pPr>
+        <w:pStyle w:val="ListParagraph"/>
+        <w:ind w:left="360"/>
+        <w:rPr>
+          <w:b/>
+          <w:bCs/>
+          <w:lang w:val="fr-FR"/>
+        </w:rPr>
+      </w:pPr>
+    </w:p>
+    <w:p>
+      <w:pPr>
+        <w:pStyle w:val="ListParagraph"/>
+        <w:ind w:left="360"/>
+        <w:rPr>
+          <w:b/>
+          <w:bCs/>
+          <w:lang w:val="fr-FR"/>
+        </w:rPr>
+      </w:pPr>
+      <w:r>
+        <w:rPr>
+          <w:b/>
+          <w:bCs/>
+          <w:lang w:val="fr-FR"/>
+        </w:rPr>
+        <w:lastRenderedPageBreak/>
+        <w:t>Votre récit doit :</w:t>
+      </w:r>
+    </w:p>
+    <w:p>
+      <w:pPr>
+        <w:pStyle w:val="ListParagraph"/>
+        <w:numPr>
+          <w:ilvl w:val="1"/>
+          <w:numId w:val="3"/>
+        </w:numPr>
+        <w:rPr>
+          <w:b/>
+          <w:bCs/>
+          <w:lang w:val="fr-FR"/>
+        </w:rPr>
+      </w:pPr>
+      <w:r>
+        <w:rPr>
+          <w:b/>
+          <w:bCs/>
+          <w:lang w:val="fr-FR"/>
+        </w:rPr>
+        <w:t>Présenter les données clés identifiées.</w:t>
+      </w:r>
+    </w:p>
+    <w:p>
+      <w:pPr>
+        <w:pStyle w:val="ListParagraph"/>
+        <w:numPr>
+          <w:ilvl w:val="1"/>
+          <w:numId w:val="3"/>
+        </w:numPr>
+        <w:rPr>
+          <w:b/>
+          <w:bCs/>
+          <w:lang w:val="fr-FR"/>
+        </w:rPr>
+      </w:pPr>
+      <w:r>
+        <w:rPr>
+          <w:b/>
+          <w:bCs/>
+          <w:lang w:val="fr-FR"/>
+        </w:rPr>
+        <w:t>Mettre en évidence les comportements ou vulnérabilités propres au groupe étudié.</w:t>
+      </w:r>
+    </w:p>
+    <w:p>
+      <w:pPr>
+        <w:pStyle w:val="ListParagraph"/>
+        <w:numPr>
+          <w:ilvl w:val="1"/>
+          <w:numId w:val="3"/>
+        </w:numPr>
+        <w:rPr>
+          <w:b/>
+          <w:bCs/>
+          <w:lang w:val="fr-FR"/>
+        </w:rPr>
+      </w:pPr>
+      <w:r>
+        <w:rPr>
+          <w:b/>
+          <w:bCs/>
+          <w:lang w:val="fr-FR"/>
+        </w:rPr>
+        <w:t>Expliquer comment ces éléments permettent de prévoir les méthodes d’attaque</w:t>
+      </w:r>
+      <w:r>
+        <w:rPr>
+          <w:b/>
+          <w:bCs/>
+          <w:lang w:val="fr-FR"/>
+        </w:rPr>
+        <w:t xml:space="preserve"> </w:t>
+      </w:r>
+      <w:r>
+        <w:rPr>
+          <w:b/>
+          <w:bCs/>
+          <w:lang w:val="fr-FR"/>
+        </w:rPr>
+        <w:t>susceptibles de les viser.</w:t>
+      </w:r>
+    </w:p>
+    <w:p>
+      <w:pPr>
+        <w:pStyle w:val="ListParagraph"/>
+        <w:numPr>
+          <w:ilvl w:val="1"/>
+          <w:numId w:val="3"/>
+        </w:numPr>
+        <w:rPr>
+          <w:b/>
+          <w:bCs/>
+          <w:lang w:val="fr-FR"/>
+        </w:rPr>
+      </w:pPr>
+      <w:r>
+        <w:rPr>
+          <w:b/>
+          <w:bCs/>
+          <w:lang w:val="fr-FR"/>
+        </w:rPr>
+        <w:t>Justifier clairement la cohérence entre les données et les scénarios d’attaque</w:t>
+      </w:r>
+      <w:r>
+        <w:rPr>
+          <w:b/>
+          <w:bCs/>
+          <w:lang w:val="fr-FR"/>
+        </w:rPr>
+        <w:t xml:space="preserve"> </w:t>
+      </w:r>
+      <w:r>
+        <w:rPr>
+          <w:b/>
+          <w:bCs/>
+          <w:lang w:val="fr-FR"/>
+        </w:rPr>
+        <w:t>anticipés.</w:t>
+      </w:r>
+    </w:p>
+    <w:p>
+      <w:pPr>
+        <w:pStyle w:val="ListParagraph"/>
+        <w:ind w:left="1080"/>
+        <w:rPr>
+          <w:b/>
+          <w:bCs/>
+          <w:lang w:val="fr-FR"/>
+        </w:rPr>
+      </w:pPr>
+    </w:p>
+    <w:p>
+      <w:pPr>
+        <w:pStyle w:val="ListParagraph"/>
+        <w:ind w:left="360"/>
+        <w:rPr>
+          <w:b/>
+          <w:bCs/>
+          <w:lang w:val="fr-FR"/>
+        </w:rPr>
+      </w:pPr>
+      <w:r>
+        <w:rPr>
+          <w:b/>
+          <w:bCs/>
+          <w:lang w:val="fr-FR"/>
+        </w:rPr>
+        <w:t>Exemple (non détaillé) d’un data</w:t>
+      </w:r>
+      <w:r>
+        <w:rPr>
+          <w:b/>
+          <w:bCs/>
+          <w:lang w:val="fr-FR"/>
+        </w:rPr>
+        <w:t xml:space="preserve"> </w:t>
+      </w:r>
+      <w:proofErr w:type="spellStart"/>
+      <w:r>
+        <w:rPr>
+          <w:b/>
+          <w:bCs/>
           <w:lang w:val="fr-FR"/>
         </w:rPr>
         <w:t>telling</w:t>
       </w:r>
       <w:proofErr w:type="spellEnd"/>
-    </w:p>
-    <w:p>
-      <w:pPr>
-        <w:rPr>
-          <w:lang w:val="fr-FR"/>
-        </w:rPr>
-      </w:pPr>
-      <w:proofErr w:type="gramStart"/>
-      <w:r>
-        <w:rPr>
-          <w:lang w:val="fr-FR"/>
-        </w:rPr>
-        <w:t>montrant</w:t>
-      </w:r>
-      <w:proofErr w:type="gramEnd"/>
-      <w:r>
-        <w:rPr>
-          <w:lang w:val="fr-FR"/>
-        </w:rPr>
-        <w:t xml:space="preserve"> comment les tendances observées permettent d’anticiper les types d’attaques</w:t>
-      </w:r>
-    </w:p>
-    <w:p>
-      <w:pPr>
-        <w:rPr>
-          <w:lang w:val="fr-FR"/>
-        </w:rPr>
-      </w:pPr>
-      <w:proofErr w:type="gramStart"/>
-      <w:r>
-        <w:rPr>
-          <w:lang w:val="fr-FR"/>
-        </w:rPr>
-        <w:t>auxquels</w:t>
-      </w:r>
-      <w:proofErr w:type="gramEnd"/>
-      <w:r>
-        <w:rPr>
-          <w:lang w:val="fr-FR"/>
-        </w:rPr>
-        <w:t xml:space="preserve"> un groupe de population pourrait être exposé.</w:t>
-      </w:r>
-    </w:p>
-    <w:p>
-      <w:pPr>
-        <w:rPr>
-          <w:lang w:val="fr-FR"/>
-        </w:rPr>
-      </w:pPr>
-      <w:r>
-        <w:rPr>
-          <w:lang w:val="fr-FR"/>
-        </w:rPr>
-        <w:t>Votre récit doit :</w:t>
-      </w:r>
-    </w:p>
-    <w:p>
-      <w:pPr>
-        <w:rPr>
-          <w:lang w:val="fr-FR"/>
-        </w:rPr>
-      </w:pPr>
-      <w:r>
-        <w:rPr>
-          <w:lang w:val="fr-FR"/>
-        </w:rPr>
-        <w:t>• Présenter les données clés identifiées.</w:t>
-      </w:r>
-    </w:p>
-    <w:p>
-      <w:pPr>
-        <w:rPr>
-          <w:lang w:val="fr-FR"/>
-        </w:rPr>
-      </w:pPr>
-      <w:r>
-        <w:rPr>
-          <w:lang w:val="fr-FR"/>
-        </w:rPr>
-        <w:t>• Mettre en évidence les comportements ou vulnérabilités propres au groupe étudié.</w:t>
-      </w:r>
-    </w:p>
-    <w:p>
-      <w:pPr>
-        <w:rPr>
-          <w:lang w:val="fr-FR"/>
-        </w:rPr>
-      </w:pPr>
-      <w:r>
-        <w:rPr>
-          <w:lang w:val="fr-FR"/>
-        </w:rPr>
-        <w:t>• Expliquer comment ces éléments permettent de prévoir les méthodes d’attaque</w:t>
-      </w:r>
-    </w:p>
-    <w:p>
-      <w:pPr>
-        <w:rPr>
-          <w:lang w:val="fr-FR"/>
-        </w:rPr>
-      </w:pPr>
-      <w:proofErr w:type="gramStart"/>
-      <w:r>
-        <w:rPr>
-          <w:lang w:val="fr-FR"/>
-        </w:rPr>
-        <w:t>susceptibles</w:t>
-      </w:r>
-      <w:proofErr w:type="gramEnd"/>
-      <w:r>
-        <w:rPr>
-          <w:lang w:val="fr-FR"/>
-        </w:rPr>
-        <w:t xml:space="preserve"> de les viser.</w:t>
-      </w:r>
-    </w:p>
-    <w:p>
-      <w:pPr>
-        <w:rPr>
-          <w:lang w:val="fr-FR"/>
-        </w:rPr>
-      </w:pPr>
-      <w:r>
-        <w:rPr>
-          <w:lang w:val="fr-FR"/>
-        </w:rPr>
-        <w:lastRenderedPageBreak/>
-        <w:t>• Justifier clairement la cohérence entre les données et les scénarios d’attaque</w:t>
-      </w:r>
-    </w:p>
-    <w:p>
-      <w:pPr>
-        <w:rPr>
-          <w:lang w:val="fr-FR"/>
-        </w:rPr>
-      </w:pPr>
-      <w:proofErr w:type="gramStart"/>
-      <w:r>
-        <w:rPr>
-          <w:lang w:val="fr-FR"/>
-        </w:rPr>
-        <w:t>anticipés</w:t>
-      </w:r>
-      <w:proofErr w:type="gramEnd"/>
-      <w:r>
-        <w:rPr>
-          <w:lang w:val="fr-FR"/>
-        </w:rPr>
-        <w:t>.</w:t>
-      </w:r>
-    </w:p>
-    <w:p>
-      <w:pPr>
-        <w:rPr>
-          <w:lang w:val="fr-FR"/>
-        </w:rPr>
-      </w:pPr>
-      <w:r>
-        <w:rPr>
-          <w:lang w:val="fr-FR"/>
-        </w:rPr>
-        <w:t xml:space="preserve">Exemple (non détaillé) d’un </w:t>
-      </w:r>
-      <w:proofErr w:type="spellStart"/>
-      <w:r>
-        <w:rPr>
-          <w:lang w:val="fr-FR"/>
-        </w:rPr>
-        <w:t>datattelling</w:t>
-      </w:r>
-      <w:proofErr w:type="spellEnd"/>
-      <w:r>
-        <w:rPr>
-          <w:lang w:val="fr-FR"/>
-        </w:rPr>
-        <w:t xml:space="preserve"> : Les données montrent que 59 % des enfants</w:t>
-      </w:r>
-    </w:p>
-    <w:p>
-      <w:pPr>
-        <w:rPr>
-          <w:lang w:val="fr-FR"/>
-        </w:rPr>
-      </w:pPr>
-      <w:proofErr w:type="gramStart"/>
-      <w:r>
-        <w:rPr>
-          <w:lang w:val="fr-FR"/>
-        </w:rPr>
-        <w:t>âgés</w:t>
-      </w:r>
-      <w:proofErr w:type="gramEnd"/>
-      <w:r>
-        <w:rPr>
-          <w:lang w:val="fr-FR"/>
-        </w:rPr>
-        <w:t xml:space="preserve"> de 0 à 3 ans utilisent régulièrement des applications ou contenus inspirés de jeux</w:t>
-      </w:r>
-    </w:p>
-    <w:p>
-      <w:pPr>
-        <w:rPr>
-          <w:lang w:val="fr-FR"/>
-        </w:rPr>
-      </w:pPr>
-      <w:proofErr w:type="gramStart"/>
-      <w:r>
-        <w:rPr>
-          <w:lang w:val="fr-FR"/>
-        </w:rPr>
-        <w:t>vidéo</w:t>
-      </w:r>
-      <w:proofErr w:type="gramEnd"/>
-      <w:r>
-        <w:rPr>
-          <w:lang w:val="fr-FR"/>
-        </w:rPr>
-        <w:t xml:space="preserve"> populaires tels que FIFA, avec un score moyen d’intérêt avoisinant les 80 %. Par</w:t>
-      </w:r>
-    </w:p>
-    <w:p>
-      <w:pPr>
-        <w:rPr>
-          <w:lang w:val="fr-FR"/>
-        </w:rPr>
-      </w:pPr>
-      <w:proofErr w:type="gramStart"/>
-      <w:r>
-        <w:rPr>
-          <w:lang w:val="fr-FR"/>
-        </w:rPr>
-        <w:t>ailleurs</w:t>
-      </w:r>
-      <w:proofErr w:type="gramEnd"/>
-      <w:r>
-        <w:rPr>
-          <w:lang w:val="fr-FR"/>
-        </w:rPr>
-        <w:t>, leur niveau de vulnérabilité apparaît élevé : la campagne de simulation de</w:t>
-      </w:r>
-    </w:p>
-    <w:p>
-      <w:pPr>
-        <w:rPr>
-          <w:lang w:val="fr-FR"/>
-        </w:rPr>
-      </w:pPr>
-      <w:proofErr w:type="gramStart"/>
-      <w:r>
-        <w:rPr>
-          <w:lang w:val="fr-FR"/>
-        </w:rPr>
-        <w:t>phishing</w:t>
-      </w:r>
-      <w:proofErr w:type="gramEnd"/>
-      <w:r>
-        <w:rPr>
-          <w:lang w:val="fr-FR"/>
-        </w:rPr>
-        <w:t xml:space="preserve"> menée dans ce cadre pédagogique indique que 78 % des enfants de cette</w:t>
-      </w:r>
-    </w:p>
-    <w:p>
-      <w:pPr>
-        <w:rPr>
-          <w:lang w:val="fr-FR"/>
-        </w:rPr>
-      </w:pPr>
-      <w:proofErr w:type="gramStart"/>
-      <w:r>
-        <w:rPr>
-          <w:lang w:val="fr-FR"/>
-        </w:rPr>
-        <w:t>tranche</w:t>
-      </w:r>
-      <w:proofErr w:type="gramEnd"/>
-      <w:r>
-        <w:rPr>
-          <w:lang w:val="fr-FR"/>
-        </w:rPr>
-        <w:t xml:space="preserve"> d’âge ont été trompés par le message testé. Le moyen de support utilisé pour</w:t>
-      </w:r>
-    </w:p>
-    <w:p>
-      <w:pPr>
-        <w:rPr>
-          <w:lang w:val="fr-FR"/>
-        </w:rPr>
-      </w:pPr>
-      <w:proofErr w:type="gramStart"/>
-      <w:r>
-        <w:rPr>
-          <w:lang w:val="fr-FR"/>
-        </w:rPr>
-        <w:t>lancer</w:t>
-      </w:r>
-      <w:proofErr w:type="gramEnd"/>
-      <w:r>
-        <w:rPr>
-          <w:lang w:val="fr-FR"/>
-        </w:rPr>
-        <w:t xml:space="preserve"> l’attaque sera Instagram.</w:t>
-      </w:r>
-    </w:p>
-    <w:p>
-      <w:pPr>
-        <w:rPr>
-          <w:lang w:val="fr-FR"/>
-        </w:rPr>
-      </w:pPr>
-    </w:p>
-    <w:p>
-      <w:pPr>
-        <w:rPr>
-          <w:lang w:val="fr-FR"/>
-        </w:rPr>
-      </w:pPr>
-      <w:r>
-        <w:rPr>
-          <w:lang w:val="fr-FR"/>
-        </w:rPr>
-        <w:t>Dans le rapport, rédiger clairement :</w:t>
-      </w:r>
-    </w:p>
-    <w:p>
-      <w:pPr>
-        <w:rPr>
-          <w:lang w:val="fr-FR"/>
-        </w:rPr>
-      </w:pPr>
-      <w:r>
-        <w:rPr>
-          <w:lang w:val="fr-FR"/>
-        </w:rPr>
-        <w:t xml:space="preserve">▪ Votre </w:t>
-      </w:r>
-      <w:proofErr w:type="spellStart"/>
-      <w:r>
-        <w:rPr>
-          <w:lang w:val="fr-FR"/>
-        </w:rPr>
-        <w:t>Datatteling</w:t>
-      </w:r>
-      <w:proofErr w:type="spellEnd"/>
-      <w:r>
-        <w:rPr>
-          <w:lang w:val="fr-FR"/>
-        </w:rPr>
-        <w:t xml:space="preserve"> argumente </w:t>
-      </w:r>
-      <w:proofErr w:type="spellStart"/>
-      <w:r>
-        <w:rPr>
-          <w:lang w:val="fr-FR"/>
-        </w:rPr>
-        <w:t>a</w:t>
-      </w:r>
-      <w:proofErr w:type="spellEnd"/>
-      <w:r>
-        <w:rPr>
-          <w:lang w:val="fr-FR"/>
-        </w:rPr>
-        <w:t xml:space="preserve"> l’aide de chiffre clé et de vos courbes.</w:t>
-      </w:r>
+      <w:r>
+        <w:rPr>
+          <w:b/>
+          <w:bCs/>
+          <w:lang w:val="fr-FR"/>
+        </w:rPr>
+        <w:t xml:space="preserve"> :</w:t>
+      </w:r>
+    </w:p>
+    <w:p>
+      <w:pPr>
+        <w:pStyle w:val="ListParagraph"/>
+        <w:ind w:left="360"/>
+        <w:rPr>
+          <w:b/>
+          <w:bCs/>
+          <w:lang w:val="fr-FR"/>
+        </w:rPr>
+      </w:pPr>
+    </w:p>
+    <w:p>
+      <w:pPr>
+        <w:pStyle w:val="ListParagraph"/>
+        <w:ind w:left="360"/>
+        <w:rPr>
+          <w:b/>
+          <w:bCs/>
+          <w:lang w:val="fr-FR"/>
+        </w:rPr>
+      </w:pPr>
+      <w:r>
+        <w:rPr>
+          <w:b/>
+          <w:bCs/>
+          <w:lang w:val="fr-FR"/>
+        </w:rPr>
+        <w:t>Les données montrent que 59 % des enfants</w:t>
+      </w:r>
+      <w:r>
+        <w:rPr>
+          <w:b/>
+          <w:bCs/>
+          <w:lang w:val="fr-FR"/>
+        </w:rPr>
+        <w:t xml:space="preserve"> </w:t>
+      </w:r>
+      <w:r>
+        <w:rPr>
+          <w:b/>
+          <w:bCs/>
+          <w:lang w:val="fr-FR"/>
+        </w:rPr>
+        <w:t>âgés de 0 à 3 ans utilisent régulièrement des applications ou contenus inspirés de jeux</w:t>
+      </w:r>
+      <w:r>
+        <w:rPr>
+          <w:b/>
+          <w:bCs/>
+          <w:lang w:val="fr-FR"/>
+        </w:rPr>
+        <w:t xml:space="preserve"> </w:t>
+      </w:r>
+      <w:r>
+        <w:rPr>
+          <w:b/>
+          <w:bCs/>
+          <w:lang w:val="fr-FR"/>
+        </w:rPr>
+        <w:t>vidéo populaires tels que FIFA, avec un score moyen d’intérêt avoisinant les 80 %. Par</w:t>
+      </w:r>
+      <w:r>
+        <w:rPr>
+          <w:b/>
+          <w:bCs/>
+          <w:lang w:val="fr-FR"/>
+        </w:rPr>
+        <w:t xml:space="preserve"> </w:t>
+      </w:r>
+      <w:r>
+        <w:rPr>
+          <w:b/>
+          <w:bCs/>
+          <w:lang w:val="fr-FR"/>
+        </w:rPr>
+        <w:t>ailleurs, leur niveau de vulnérabilité apparaît élevé : la campagne de simulation de</w:t>
+      </w:r>
+      <w:r>
+        <w:rPr>
+          <w:b/>
+          <w:bCs/>
+          <w:lang w:val="fr-FR"/>
+        </w:rPr>
+        <w:t xml:space="preserve"> </w:t>
+      </w:r>
+      <w:r>
+        <w:rPr>
+          <w:b/>
+          <w:bCs/>
+          <w:lang w:val="fr-FR"/>
+        </w:rPr>
+        <w:t>phishing menée dans ce cadre pédagogique indique que 78 % des enfants de cette</w:t>
+      </w:r>
+      <w:r>
+        <w:rPr>
+          <w:b/>
+          <w:bCs/>
+          <w:lang w:val="fr-FR"/>
+        </w:rPr>
+        <w:t xml:space="preserve"> </w:t>
+      </w:r>
+      <w:r>
+        <w:rPr>
+          <w:b/>
+          <w:bCs/>
+          <w:lang w:val="fr-FR"/>
+        </w:rPr>
+        <w:t>tranche d’âge ont été trompés par le message testé. Le moyen de support utilisé pour</w:t>
+      </w:r>
+      <w:r>
+        <w:rPr>
+          <w:b/>
+          <w:bCs/>
+          <w:lang w:val="fr-FR"/>
+        </w:rPr>
+        <w:t xml:space="preserve"> </w:t>
+      </w:r>
+      <w:r>
+        <w:rPr>
+          <w:b/>
+          <w:bCs/>
+          <w:lang w:val="fr-FR"/>
+        </w:rPr>
+        <w:t>lancer l’attaque sera Instagram.</w:t>
+      </w:r>
+    </w:p>
+    <w:p>
+      <w:pPr>
+        <w:rPr>
+          <w:lang w:val="fr-FR"/>
+        </w:rPr>
+      </w:pPr>
     </w:p>
     <w:sectPr>
+      <w:headerReference w:type="default" r:id="rId12"/>
+      <w:footerReference w:type="default" r:id="rId13"/>
       <w:pgSz w:w="12240" w:h="15840"/>
-      <w:pgMar w:top="1440" w:right="1440" w:bottom="1440" w:left="1440" w:header="708" w:footer="708" w:gutter="0"/>
+      <w:pgMar w:top="1440" w:right="1080" w:bottom="1440" w:left="1080" w:header="708" w:footer="708" w:gutter="0"/>
       <w:cols w:space="708"/>
       <w:docGrid w:linePitch="360"/>
     </w:sectPr>
   </w:body>
 </w:document>
+</file>
+
+<file path=word/endnotes.xml><?xml version="1.0" encoding="utf-8"?>
+<w:endnotes xmlns:wpc="http://schemas.microsoft.com/office/word/2010/wordprocessingCanvas" xmlns:cx="http://schemas.microsoft.com/office/drawing/2014/chartex" xmlns:cx1="http://schemas.microsoft.com/office/drawing/2015/9/8/chartex" xmlns:cx2="http://schemas.microsoft.com/office/drawing/2015/10/21/chartex" xmlns:cx3="http://schemas.microsoft.com/office/drawing/2016/5/9/chartex" xmlns:cx4="http://schemas.microsoft.com/office/drawing/2016/5/10/chartex" xmlns:cx5="http://schemas.microsoft.com/office/drawing/2016/5/11/chartex" xmlns:cx6="http://schemas.microsoft.com/office/drawing/2016/5/12/chartex" xmlns:cx7="http://schemas.microsoft.com/office/drawing/2016/5/13/chartex" xmlns:cx8="http://schemas.microsoft.com/office/drawing/2016/5/14/chartex" xmlns:mc="http://schemas.openxmlformats.org/markup-compatibility/2006" xmlns:aink="http://schemas.microsoft.com/office/drawing/2016/ink" xmlns:am3d="http://schemas.microsoft.com/office/drawing/2017/model3d" xmlns:o="urn:schemas-microsoft-com:office:office" xmlns:oel="http://schemas.microsoft.com/office/2019/extlst" xmlns:r="http://schemas.openxmlformats.org/officeDocument/2006/relationships" xmlns:m="http://schemas.openxmlformats.org/officeDocument/2006/math" xmlns:v="urn:schemas-microsoft-com:vml" xmlns:wp14="http://schemas.microsoft.com/office/word/2010/wordprocessingDrawing" xmlns:wp="http://schemas.openxmlformats.org/drawingml/2006/wordprocessingDrawing" xmlns:w10="urn:schemas-microsoft-com:office:word" xmlns:w="http://schemas.openxmlformats.org/wordprocessingml/2006/main" xmlns:w14="http://schemas.microsoft.com/office/word/2010/wordml" xmlns:w15="http://schemas.microsoft.com/office/word/2012/wordml" xmlns:w16cex="http://schemas.microsoft.com/office/word/2018/wordml/cex" xmlns:w16cid="http://schemas.microsoft.com/office/word/2016/wordml/cid" xmlns:w16="http://schemas.microsoft.com/office/word/2018/wordml" xmlns:w16du="http://schemas.microsoft.com/office/word/2023/wordml/word16du" xmlns:w16sdtdh="http://schemas.microsoft.com/office/word/2020/wordml/sdtdatahash" xmlns:w16sdtfl="http://schemas.microsoft.com/office/word/2024/wordml/sdtformatlock" xmlns:w16se="http://schemas.microsoft.com/office/word/2015/wordml/symex" xmlns:wpg="http://schemas.microsoft.com/office/word/2010/wordprocessingGroup" xmlns:wpi="http://schemas.microsoft.com/office/word/2010/wordprocessingInk" xmlns:wne="http://schemas.microsoft.com/office/word/2006/wordml" xmlns:wps="http://schemas.microsoft.com/office/word/2010/wordprocessingShape" mc:Ignorable="w14 w15 w16se w16cid w16 w16cex w16sdtdh w16sdtfl w16du wp14">
+  <w:endnote w:type="separator" w:id="-1">
+    <w:p>
+      <w:pPr>
+        <w:spacing w:after="0" w:line="240" w:lineRule="auto"/>
+      </w:pPr>
+      <w:r>
+        <w:separator/>
+      </w:r>
+    </w:p>
+  </w:endnote>
+  <w:endnote w:type="continuationSeparator" w:id="0">
+    <w:p>
+      <w:pPr>
+        <w:spacing w:after="0" w:line="240" w:lineRule="auto"/>
+      </w:pPr>
+      <w:r>
+        <w:continuationSeparator/>
+      </w:r>
+    </w:p>
+  </w:endnote>
+</w:endnotes>
+</file>
+
+<file path=word/footer1.xml><?xml version="1.0" encoding="utf-8"?>
+<w:ftr xmlns:wpc="http://schemas.microsoft.com/office/word/2010/wordprocessingCanvas" xmlns:cx="http://schemas.microsoft.com/office/drawing/2014/chartex" xmlns:cx1="http://schemas.microsoft.com/office/drawing/2015/9/8/chartex" xmlns:cx2="http://schemas.microsoft.com/office/drawing/2015/10/21/chartex" xmlns:cx3="http://schemas.microsoft.com/office/drawing/2016/5/9/chartex" xmlns:cx4="http://schemas.microsoft.com/office/drawing/2016/5/10/chartex" xmlns:cx5="http://schemas.microsoft.com/office/drawing/2016/5/11/chartex" xmlns:cx6="http://schemas.microsoft.com/office/drawing/2016/5/12/chartex" xmlns:cx7="http://schemas.microsoft.com/office/drawing/2016/5/13/chartex" xmlns:cx8="http://schemas.microsoft.com/office/drawing/2016/5/14/chartex" xmlns:mc="http://schemas.openxmlformats.org/markup-compatibility/2006" xmlns:aink="http://schemas.microsoft.com/office/drawing/2016/ink" xmlns:am3d="http://schemas.microsoft.com/office/drawing/2017/model3d" xmlns:o="urn:schemas-microsoft-com:office:office" xmlns:oel="http://schemas.microsoft.com/office/2019/extlst" xmlns:r="http://schemas.openxmlformats.org/officeDocument/2006/relationships" xmlns:m="http://schemas.openxmlformats.org/officeDocument/2006/math" xmlns:v="urn:schemas-microsoft-com:vml" xmlns:wp14="http://schemas.microsoft.com/office/word/2010/wordprocessingDrawing" xmlns:wp="http://schemas.openxmlformats.org/drawingml/2006/wordprocessingDrawing" xmlns:w10="urn:schemas-microsoft-com:office:word" xmlns:w="http://schemas.openxmlformats.org/wordprocessingml/2006/main" xmlns:w14="http://schemas.microsoft.com/office/word/2010/wordml" xmlns:w15="http://schemas.microsoft.com/office/word/2012/wordml" xmlns:w16cex="http://schemas.microsoft.com/office/word/2018/wordml/cex" xmlns:w16cid="http://schemas.microsoft.com/office/word/2016/wordml/cid" xmlns:w16="http://schemas.microsoft.com/office/word/2018/wordml" xmlns:w16du="http://schemas.microsoft.com/office/word/2023/wordml/word16du" xmlns:w16sdtdh="http://schemas.microsoft.com/office/word/2020/wordml/sdtdatahash" xmlns:w16sdtfl="http://schemas.microsoft.com/office/word/2024/wordml/sdtformatlock" xmlns:w16se="http://schemas.microsoft.com/office/word/2015/wordml/symex" xmlns:wpg="http://schemas.microsoft.com/office/word/2010/wordprocessingGroup" xmlns:wpi="http://schemas.microsoft.com/office/word/2010/wordprocessingInk" xmlns:wne="http://schemas.microsoft.com/office/word/2006/wordml" xmlns:wps="http://schemas.microsoft.com/office/word/2010/wordprocessingShape" mc:Ignorable="w14 w15 w16se w16cid w16 w16cex w16sdtdh w16sdtfl w16du wp14">
+  <w:sdt>
+    <w:sdtPr>
+      <w:id w:val="-1695604320"/>
+      <w:docPartObj>
+        <w:docPartGallery w:val="Page Numbers (Bottom of Page)"/>
+        <w:docPartUnique/>
+      </w:docPartObj>
+    </w:sdtPr>
+    <w:sdtContent>
+      <w:sdt>
+        <w:sdtPr>
+          <w:id w:val="-1769616900"/>
+          <w:docPartObj>
+            <w:docPartGallery w:val="Page Numbers (Top of Page)"/>
+            <w:docPartUnique/>
+          </w:docPartObj>
+        </w:sdtPr>
+        <w:sdtContent>
+          <w:p>
+            <w:pPr>
+              <w:pStyle w:val="Footer"/>
+              <w:jc w:val="right"/>
+            </w:pPr>
+            <w:r>
+              <w:t xml:space="preserve">Page </w:t>
+            </w:r>
+            <w:r>
+              <w:rPr>
+                <w:b/>
+                <w:bCs/>
+                <w:sz w:val="24"/>
+                <w:szCs w:val="24"/>
+              </w:rPr>
+              <w:fldChar w:fldCharType="begin"/>
+            </w:r>
+            <w:r>
+              <w:rPr>
+                <w:b/>
+                <w:bCs/>
+              </w:rPr>
+              <w:instrText xml:space="preserve"> PAGE </w:instrText>
+            </w:r>
+            <w:r>
+              <w:rPr>
+                <w:b/>
+                <w:bCs/>
+                <w:sz w:val="24"/>
+                <w:szCs w:val="24"/>
+              </w:rPr>
+              <w:fldChar w:fldCharType="separate"/>
+            </w:r>
+            <w:r>
+              <w:rPr>
+                <w:b/>
+                <w:bCs/>
+                <w:noProof/>
+              </w:rPr>
+              <w:t>2</w:t>
+            </w:r>
+            <w:r>
+              <w:rPr>
+                <w:b/>
+                <w:bCs/>
+                <w:sz w:val="24"/>
+                <w:szCs w:val="24"/>
+              </w:rPr>
+              <w:fldChar w:fldCharType="end"/>
+            </w:r>
+            <w:r>
+              <w:t xml:space="preserve"> of </w:t>
+            </w:r>
+            <w:r>
+              <w:rPr>
+                <w:b/>
+                <w:bCs/>
+                <w:sz w:val="24"/>
+                <w:szCs w:val="24"/>
+              </w:rPr>
+              <w:fldChar w:fldCharType="begin"/>
+            </w:r>
+            <w:r>
+              <w:rPr>
+                <w:b/>
+                <w:bCs/>
+              </w:rPr>
+              <w:instrText xml:space="preserve"> NUMPAGES  </w:instrText>
+            </w:r>
+            <w:r>
+              <w:rPr>
+                <w:b/>
+                <w:bCs/>
+                <w:sz w:val="24"/>
+                <w:szCs w:val="24"/>
+              </w:rPr>
+              <w:fldChar w:fldCharType="separate"/>
+            </w:r>
+            <w:r>
+              <w:rPr>
+                <w:b/>
+                <w:bCs/>
+                <w:noProof/>
+              </w:rPr>
+              <w:t>2</w:t>
+            </w:r>
+            <w:r>
+              <w:rPr>
+                <w:b/>
+                <w:bCs/>
+                <w:sz w:val="24"/>
+                <w:szCs w:val="24"/>
+              </w:rPr>
+              <w:fldChar w:fldCharType="end"/>
+            </w:r>
+          </w:p>
+        </w:sdtContent>
+      </w:sdt>
+    </w:sdtContent>
+  </w:sdt>
+  <w:p>
+    <w:pPr>
+      <w:pStyle w:val="Footer"/>
+    </w:pPr>
+  </w:p>
+</w:ftr>
+</file>
+
+<file path=word/footnotes.xml><?xml version="1.0" encoding="utf-8"?>
+<w:footnotes xmlns:wpc="http://schemas.microsoft.com/office/word/2010/wordprocessingCanvas" xmlns:cx="http://schemas.microsoft.com/office/drawing/2014/chartex" xmlns:cx1="http://schemas.microsoft.com/office/drawing/2015/9/8/chartex" xmlns:cx2="http://schemas.microsoft.com/office/drawing/2015/10/21/chartex" xmlns:cx3="http://schemas.microsoft.com/office/drawing/2016/5/9/chartex" xmlns:cx4="http://schemas.microsoft.com/office/drawing/2016/5/10/chartex" xmlns:cx5="http://schemas.microsoft.com/office/drawing/2016/5/11/chartex" xmlns:cx6="http://schemas.microsoft.com/office/drawing/2016/5/12/chartex" xmlns:cx7="http://schemas.microsoft.com/office/drawing/2016/5/13/chartex" xmlns:cx8="http://schemas.microsoft.com/office/drawing/2016/5/14/chartex" xmlns:mc="http://schemas.openxmlformats.org/markup-compatibility/2006" xmlns:aink="http://schemas.microsoft.com/office/drawing/2016/ink" xmlns:am3d="http://schemas.microsoft.com/office/drawing/2017/model3d" xmlns:o="urn:schemas-microsoft-com:office:office" xmlns:oel="http://schemas.microsoft.com/office/2019/extlst" xmlns:r="http://schemas.openxmlformats.org/officeDocument/2006/relationships" xmlns:m="http://schemas.openxmlformats.org/officeDocument/2006/math" xmlns:v="urn:schemas-microsoft-com:vml" xmlns:wp14="http://schemas.microsoft.com/office/word/2010/wordprocessingDrawing" xmlns:wp="http://schemas.openxmlformats.org/drawingml/2006/wordprocessingDrawing" xmlns:w10="urn:schemas-microsoft-com:office:word" xmlns:w="http://schemas.openxmlformats.org/wordprocessingml/2006/main" xmlns:w14="http://schemas.microsoft.com/office/word/2010/wordml" xmlns:w15="http://schemas.microsoft.com/office/word/2012/wordml" xmlns:w16cex="http://schemas.microsoft.com/office/word/2018/wordml/cex" xmlns:w16cid="http://schemas.microsoft.com/office/word/2016/wordml/cid" xmlns:w16="http://schemas.microsoft.com/office/word/2018/wordml" xmlns:w16du="http://schemas.microsoft.com/office/word/2023/wordml/word16du" xmlns:w16sdtdh="http://schemas.microsoft.com/office/word/2020/wordml/sdtdatahash" xmlns:w16sdtfl="http://schemas.microsoft.com/office/word/2024/wordml/sdtformatlock" xmlns:w16se="http://schemas.microsoft.com/office/word/2015/wordml/symex" xmlns:wpg="http://schemas.microsoft.com/office/word/2010/wordprocessingGroup" xmlns:wpi="http://schemas.microsoft.com/office/word/2010/wordprocessingInk" xmlns:wne="http://schemas.microsoft.com/office/word/2006/wordml" xmlns:wps="http://schemas.microsoft.com/office/word/2010/wordprocessingShape" mc:Ignorable="w14 w15 w16se w16cid w16 w16cex w16sdtdh w16sdtfl w16du wp14">
+  <w:footnote w:type="separator" w:id="-1">
+    <w:p>
+      <w:pPr>
+        <w:spacing w:after="0" w:line="240" w:lineRule="auto"/>
+      </w:pPr>
+      <w:r>
+        <w:separator/>
+      </w:r>
+    </w:p>
+  </w:footnote>
+  <w:footnote w:type="continuationSeparator" w:id="0">
+    <w:p>
+      <w:pPr>
+        <w:spacing w:after="0" w:line="240" w:lineRule="auto"/>
+      </w:pPr>
+      <w:r>
+        <w:continuationSeparator/>
+      </w:r>
+    </w:p>
+  </w:footnote>
+</w:footnotes>
+</file>
+
+<file path=word/header1.xml><?xml version="1.0" encoding="utf-8"?>
+<w:hdr xmlns:wpc="http://schemas.microsoft.com/office/word/2010/wordprocessingCanvas" xmlns:cx="http://schemas.microsoft.com/office/drawing/2014/chartex" xmlns:cx1="http://schemas.microsoft.com/office/drawing/2015/9/8/chartex" xmlns:cx2="http://schemas.microsoft.com/office/drawing/2015/10/21/chartex" xmlns:cx3="http://schemas.microsoft.com/office/drawing/2016/5/9/chartex" xmlns:cx4="http://schemas.microsoft.com/office/drawing/2016/5/10/chartex" xmlns:cx5="http://schemas.microsoft.com/office/drawing/2016/5/11/chartex" xmlns:cx6="http://schemas.microsoft.com/office/drawing/2016/5/12/chartex" xmlns:cx7="http://schemas.microsoft.com/office/drawing/2016/5/13/chartex" xmlns:cx8="http://schemas.microsoft.com/office/drawing/2016/5/14/chartex" xmlns:mc="http://schemas.openxmlformats.org/markup-compatibility/2006" xmlns:aink="http://schemas.microsoft.com/office/drawing/2016/ink" xmlns:am3d="http://schemas.microsoft.com/office/drawing/2017/model3d" xmlns:o="urn:schemas-microsoft-com:office:office" xmlns:oel="http://schemas.microsoft.com/office/2019/extlst" xmlns:r="http://schemas.openxmlformats.org/officeDocument/2006/relationships" xmlns:m="http://schemas.openxmlformats.org/officeDocument/2006/math" xmlns:v="urn:schemas-microsoft-com:vml" xmlns:wp14="http://schemas.microsoft.com/office/word/2010/wordprocessingDrawing" xmlns:wp="http://schemas.openxmlformats.org/drawingml/2006/wordprocessingDrawing" xmlns:w10="urn:schemas-microsoft-com:office:word" xmlns:w="http://schemas.openxmlformats.org/wordprocessingml/2006/main" xmlns:w14="http://schemas.microsoft.com/office/word/2010/wordml" xmlns:w15="http://schemas.microsoft.com/office/word/2012/wordml" xmlns:w16cex="http://schemas.microsoft.com/office/word/2018/wordml/cex" xmlns:w16cid="http://schemas.microsoft.com/office/word/2016/wordml/cid" xmlns:w16="http://schemas.microsoft.com/office/word/2018/wordml" xmlns:w16du="http://schemas.microsoft.com/office/word/2023/wordml/word16du" xmlns:w16sdtdh="http://schemas.microsoft.com/office/word/2020/wordml/sdtdatahash" xmlns:w16sdtfl="http://schemas.microsoft.com/office/word/2024/wordml/sdtformatlock" xmlns:w16se="http://schemas.microsoft.com/office/word/2015/wordml/symex" xmlns:wpg="http://schemas.microsoft.com/office/word/2010/wordprocessingGroup" xmlns:wpi="http://schemas.microsoft.com/office/word/2010/wordprocessingInk" xmlns:wne="http://schemas.microsoft.com/office/word/2006/wordml" xmlns:wps="http://schemas.microsoft.com/office/word/2010/wordprocessingShape" mc:Ignorable="w14 w15 w16se w16cid w16 w16cex w16sdtdh w16sdtfl w16du wp14">
+  <w:p>
+    <w:pPr>
+      <w:pStyle w:val="Header"/>
+      <w:rPr>
+        <w:lang w:val="fr-FR"/>
+      </w:rPr>
+    </w:pPr>
+    <w:r>
+      <w:rPr>
+        <w:lang w:val="fr-FR"/>
+      </w:rPr>
+      <w:t>TOURSEL Raphaël, ZARB Tom</w:t>
+    </w:r>
+    <w:r>
+      <w:ptab w:relativeTo="margin" w:alignment="center" w:leader="none"/>
+    </w:r>
+    <w:r>
+      <w:rPr>
+        <w:lang w:val="fr-FR"/>
+      </w:rPr>
+      <w:t>Traitement Visualisation des Données</w:t>
+    </w:r>
+    <w:r>
+      <w:ptab w:relativeTo="margin" w:alignment="right" w:leader="none"/>
+    </w:r>
+    <w:r>
+      <w:rPr>
+        <w:lang w:val="fr-FR"/>
+      </w:rPr>
+      <w:t>06/12/2025</w:t>
+    </w:r>
+  </w:p>
+</w:hdr>
+</file>
+
+<file path=word/numbering.xml><?xml version="1.0" encoding="utf-8"?>
+<w:numbering xmlns:wpc="http://schemas.microsoft.com/office/word/2010/wordprocessingCanvas" xmlns:cx="http://schemas.microsoft.com/office/drawing/2014/chartex" xmlns:cx1="http://schemas.microsoft.com/office/drawing/2015/9/8/chartex" xmlns:cx2="http://schemas.microsoft.com/office/drawing/2015/10/21/chartex" xmlns:cx3="http://schemas.microsoft.com/office/drawing/2016/5/9/chartex" xmlns:cx4="http://schemas.microsoft.com/office/drawing/2016/5/10/chartex" xmlns:cx5="http://schemas.microsoft.com/office/drawing/2016/5/11/chartex" xmlns:cx6="http://schemas.microsoft.com/office/drawing/2016/5/12/chartex" xmlns:cx7="http://schemas.microsoft.com/office/drawing/2016/5/13/chartex" xmlns:cx8="http://schemas.microsoft.com/office/drawing/2016/5/14/chartex" xmlns:mc="http://schemas.openxmlformats.org/markup-compatibility/2006" xmlns:aink="http://schemas.microsoft.com/office/drawing/2016/ink" xmlns:am3d="http://schemas.microsoft.com/office/drawing/2017/model3d" xmlns:o="urn:schemas-microsoft-com:office:office" xmlns:oel="http://schemas.microsoft.com/office/2019/extlst" xmlns:r="http://schemas.openxmlformats.org/officeDocument/2006/relationships" xmlns:m="http://schemas.openxmlformats.org/officeDocument/2006/math" xmlns:v="urn:schemas-microsoft-com:vml" xmlns:wp14="http://schemas.microsoft.com/office/word/2010/wordprocessingDrawing" xmlns:wp="http://schemas.openxmlformats.org/drawingml/2006/wordprocessingDrawing" xmlns:w10="urn:schemas-microsoft-com:office:word" xmlns:w="http://schemas.openxmlformats.org/wordprocessingml/2006/main" xmlns:w14="http://schemas.microsoft.com/office/word/2010/wordml" xmlns:w15="http://schemas.microsoft.com/office/word/2012/wordml" xmlns:w16cex="http://schemas.microsoft.com/office/word/2018/wordml/cex" xmlns:w16cid="http://schemas.microsoft.com/office/word/2016/wordml/cid" xmlns:w16="http://schemas.microsoft.com/office/word/2018/wordml" xmlns:w16du="http://schemas.microsoft.com/office/word/2023/wordml/word16du" xmlns:w16sdtdh="http://schemas.microsoft.com/office/word/2020/wordml/sdtdatahash" xmlns:w16sdtfl="http://schemas.microsoft.com/office/word/2024/wordml/sdtformatlock" xmlns:w16se="http://schemas.microsoft.com/office/word/2015/wordml/symex" xmlns:wpg="http://schemas.microsoft.com/office/word/2010/wordprocessingGroup" xmlns:wpi="http://schemas.microsoft.com/office/word/2010/wordprocessingInk" xmlns:wne="http://schemas.microsoft.com/office/word/2006/wordml" xmlns:wps="http://schemas.microsoft.com/office/word/2010/wordprocessingShape" mc:Ignorable="w14 w15 w16se w16cid w16 w16cex w16sdtdh w16sdtfl w16du wp14">
+  <w:abstractNum w:abstractNumId="0" w15:restartNumberingAfterBreak="0">
+    <w:nsid w:val="2BDA7CC0"/>
+    <w:multiLevelType w:val="hybridMultilevel"/>
+    <w:tmpl w:val="9FCCF208"/>
+    <w:lvl w:ilvl="0" w:tplc="20000011">
+      <w:start w:val="1"/>
+      <w:numFmt w:val="decimal"/>
+      <w:lvlText w:val="%1)"/>
+      <w:lvlJc w:val="left"/>
+      <w:pPr>
+        <w:ind w:left="720" w:hanging="360"/>
+      </w:pPr>
+      <w:rPr>
+        <w:rFonts w:hint="default"/>
+      </w:rPr>
+    </w:lvl>
+    <w:lvl w:ilvl="1" w:tplc="20000019" w:tentative="1">
+      <w:start w:val="1"/>
+      <w:numFmt w:val="lowerLetter"/>
+      <w:lvlText w:val="%2."/>
+      <w:lvlJc w:val="left"/>
+      <w:pPr>
+        <w:ind w:left="1440" w:hanging="360"/>
+      </w:pPr>
+    </w:lvl>
+    <w:lvl w:ilvl="2" w:tplc="2000001B" w:tentative="1">
+      <w:start w:val="1"/>
+      <w:numFmt w:val="lowerRoman"/>
+      <w:lvlText w:val="%3."/>
+      <w:lvlJc w:val="right"/>
+      <w:pPr>
+        <w:ind w:left="2160" w:hanging="180"/>
+      </w:pPr>
+    </w:lvl>
+    <w:lvl w:ilvl="3" w:tplc="2000000F" w:tentative="1">
+      <w:start w:val="1"/>
+      <w:numFmt w:val="decimal"/>
+      <w:lvlText w:val="%4."/>
+      <w:lvlJc w:val="left"/>
+      <w:pPr>
+        <w:ind w:left="2880" w:hanging="360"/>
+      </w:pPr>
+    </w:lvl>
+    <w:lvl w:ilvl="4" w:tplc="20000019" w:tentative="1">
+      <w:start w:val="1"/>
+      <w:numFmt w:val="lowerLetter"/>
+      <w:lvlText w:val="%5."/>
+      <w:lvlJc w:val="left"/>
+      <w:pPr>
+        <w:ind w:left="3600" w:hanging="360"/>
+      </w:pPr>
+    </w:lvl>
+    <w:lvl w:ilvl="5" w:tplc="2000001B" w:tentative="1">
+      <w:start w:val="1"/>
+      <w:numFmt w:val="lowerRoman"/>
+      <w:lvlText w:val="%6."/>
+      <w:lvlJc w:val="right"/>
+      <w:pPr>
+        <w:ind w:left="4320" w:hanging="180"/>
+      </w:pPr>
+    </w:lvl>
+    <w:lvl w:ilvl="6" w:tplc="2000000F" w:tentative="1">
+      <w:start w:val="1"/>
+      <w:numFmt w:val="decimal"/>
+      <w:lvlText w:val="%7."/>
+      <w:lvlJc w:val="left"/>
+      <w:pPr>
+        <w:ind w:left="5040" w:hanging="360"/>
+      </w:pPr>
+    </w:lvl>
+    <w:lvl w:ilvl="7" w:tplc="20000019" w:tentative="1">
+      <w:start w:val="1"/>
+      <w:numFmt w:val="lowerLetter"/>
+      <w:lvlText w:val="%8."/>
+      <w:lvlJc w:val="left"/>
+      <w:pPr>
+        <w:ind w:left="5760" w:hanging="360"/>
+      </w:pPr>
+    </w:lvl>
+    <w:lvl w:ilvl="8" w:tplc="2000001B" w:tentative="1">
+      <w:start w:val="1"/>
+      <w:numFmt w:val="lowerRoman"/>
+      <w:lvlText w:val="%9."/>
+      <w:lvlJc w:val="right"/>
+      <w:pPr>
+        <w:ind w:left="6480" w:hanging="180"/>
+      </w:pPr>
+    </w:lvl>
+  </w:abstractNum>
+  <w:abstractNum w:abstractNumId="1" w15:restartNumberingAfterBreak="0">
+    <w:nsid w:val="3A6E3E62"/>
+    <w:multiLevelType w:val="hybridMultilevel"/>
+    <w:tmpl w:val="899EE964"/>
+    <w:lvl w:ilvl="0" w:tplc="20000019">
+      <w:start w:val="1"/>
+      <w:numFmt w:val="lowerLetter"/>
+      <w:lvlText w:val="%1."/>
+      <w:lvlJc w:val="left"/>
+      <w:pPr>
+        <w:ind w:left="720" w:hanging="360"/>
+      </w:pPr>
+      <w:rPr>
+        <w:rFonts w:hint="default"/>
+      </w:rPr>
+    </w:lvl>
+    <w:lvl w:ilvl="1" w:tplc="FFFFFFFF" w:tentative="1">
+      <w:start w:val="1"/>
+      <w:numFmt w:val="lowerLetter"/>
+      <w:lvlText w:val="%2."/>
+      <w:lvlJc w:val="left"/>
+      <w:pPr>
+        <w:ind w:left="1440" w:hanging="360"/>
+      </w:pPr>
+    </w:lvl>
+    <w:lvl w:ilvl="2" w:tplc="FFFFFFFF" w:tentative="1">
+      <w:start w:val="1"/>
+      <w:numFmt w:val="lowerRoman"/>
+      <w:lvlText w:val="%3."/>
+      <w:lvlJc w:val="right"/>
+      <w:pPr>
+        <w:ind w:left="2160" w:hanging="180"/>
+      </w:pPr>
+    </w:lvl>
+    <w:lvl w:ilvl="3" w:tplc="FFFFFFFF" w:tentative="1">
+      <w:start w:val="1"/>
+      <w:numFmt w:val="decimal"/>
+      <w:lvlText w:val="%4."/>
+      <w:lvlJc w:val="left"/>
+      <w:pPr>
+        <w:ind w:left="2880" w:hanging="360"/>
+      </w:pPr>
+    </w:lvl>
+    <w:lvl w:ilvl="4" w:tplc="FFFFFFFF" w:tentative="1">
+      <w:start w:val="1"/>
+      <w:numFmt w:val="lowerLetter"/>
+      <w:lvlText w:val="%5."/>
+      <w:lvlJc w:val="left"/>
+      <w:pPr>
+        <w:ind w:left="3600" w:hanging="360"/>
+      </w:pPr>
+    </w:lvl>
+    <w:lvl w:ilvl="5" w:tplc="FFFFFFFF" w:tentative="1">
+      <w:start w:val="1"/>
+      <w:numFmt w:val="lowerRoman"/>
+      <w:lvlText w:val="%6."/>
+      <w:lvlJc w:val="right"/>
+      <w:pPr>
+        <w:ind w:left="4320" w:hanging="180"/>
+      </w:pPr>
+    </w:lvl>
+    <w:lvl w:ilvl="6" w:tplc="FFFFFFFF" w:tentative="1">
+      <w:start w:val="1"/>
+      <w:numFmt w:val="decimal"/>
+      <w:lvlText w:val="%7."/>
+      <w:lvlJc w:val="left"/>
+      <w:pPr>
+        <w:ind w:left="5040" w:hanging="360"/>
+      </w:pPr>
+    </w:lvl>
+    <w:lvl w:ilvl="7" w:tplc="FFFFFFFF" w:tentative="1">
+      <w:start w:val="1"/>
+      <w:numFmt w:val="lowerLetter"/>
+      <w:lvlText w:val="%8."/>
+      <w:lvlJc w:val="left"/>
+      <w:pPr>
+        <w:ind w:left="5760" w:hanging="360"/>
+      </w:pPr>
+    </w:lvl>
+    <w:lvl w:ilvl="8" w:tplc="FFFFFFFF" w:tentative="1">
+      <w:start w:val="1"/>
+      <w:numFmt w:val="lowerRoman"/>
+      <w:lvlText w:val="%9."/>
+      <w:lvlJc w:val="right"/>
+      <w:pPr>
+        <w:ind w:left="6480" w:hanging="180"/>
+      </w:pPr>
+    </w:lvl>
+  </w:abstractNum>
+  <w:abstractNum w:abstractNumId="2" w15:restartNumberingAfterBreak="0">
+    <w:nsid w:val="6E656819"/>
+    <w:multiLevelType w:val="hybridMultilevel"/>
+    <w:tmpl w:val="BF00EC62"/>
+    <w:lvl w:ilvl="0" w:tplc="2C8693DE">
+      <w:start w:val="1"/>
+      <w:numFmt w:val="decimal"/>
+      <w:lvlText w:val="%1)"/>
+      <w:lvlJc w:val="left"/>
+      <w:pPr>
+        <w:ind w:left="360" w:hanging="360"/>
+      </w:pPr>
+      <w:rPr>
+        <w:rFonts w:hint="default"/>
+        <w:b/>
+        <w:bCs/>
+      </w:rPr>
+    </w:lvl>
+    <w:lvl w:ilvl="1" w:tplc="FFFFFFFF">
+      <w:start w:val="1"/>
+      <w:numFmt w:val="lowerLetter"/>
+      <w:lvlText w:val="%2."/>
+      <w:lvlJc w:val="left"/>
+      <w:pPr>
+        <w:ind w:left="1080" w:hanging="360"/>
+      </w:pPr>
+    </w:lvl>
+    <w:lvl w:ilvl="2" w:tplc="FFFFFFFF" w:tentative="1">
+      <w:start w:val="1"/>
+      <w:numFmt w:val="lowerRoman"/>
+      <w:lvlText w:val="%3."/>
+      <w:lvlJc w:val="right"/>
+      <w:pPr>
+        <w:ind w:left="1800" w:hanging="180"/>
+      </w:pPr>
+    </w:lvl>
+    <w:lvl w:ilvl="3" w:tplc="FFFFFFFF" w:tentative="1">
+      <w:start w:val="1"/>
+      <w:numFmt w:val="decimal"/>
+      <w:lvlText w:val="%4."/>
+      <w:lvlJc w:val="left"/>
+      <w:pPr>
+        <w:ind w:left="2520" w:hanging="360"/>
+      </w:pPr>
+    </w:lvl>
+    <w:lvl w:ilvl="4" w:tplc="FFFFFFFF" w:tentative="1">
+      <w:start w:val="1"/>
+      <w:numFmt w:val="lowerLetter"/>
+      <w:lvlText w:val="%5."/>
+      <w:lvlJc w:val="left"/>
+      <w:pPr>
+        <w:ind w:left="3240" w:hanging="360"/>
+      </w:pPr>
+    </w:lvl>
+    <w:lvl w:ilvl="5" w:tplc="FFFFFFFF" w:tentative="1">
+      <w:start w:val="1"/>
+      <w:numFmt w:val="lowerRoman"/>
+      <w:lvlText w:val="%6."/>
+      <w:lvlJc w:val="right"/>
+      <w:pPr>
+        <w:ind w:left="3960" w:hanging="180"/>
+      </w:pPr>
+    </w:lvl>
+    <w:lvl w:ilvl="6" w:tplc="FFFFFFFF" w:tentative="1">
+      <w:start w:val="1"/>
+      <w:numFmt w:val="decimal"/>
+      <w:lvlText w:val="%7."/>
+      <w:lvlJc w:val="left"/>
+      <w:pPr>
+        <w:ind w:left="4680" w:hanging="360"/>
+      </w:pPr>
+    </w:lvl>
+    <w:lvl w:ilvl="7" w:tplc="FFFFFFFF" w:tentative="1">
+      <w:start w:val="1"/>
+      <w:numFmt w:val="lowerLetter"/>
+      <w:lvlText w:val="%8."/>
+      <w:lvlJc w:val="left"/>
+      <w:pPr>
+        <w:ind w:left="5400" w:hanging="360"/>
+      </w:pPr>
+    </w:lvl>
+    <w:lvl w:ilvl="8" w:tplc="FFFFFFFF" w:tentative="1">
+      <w:start w:val="1"/>
+      <w:numFmt w:val="lowerRoman"/>
+      <w:lvlText w:val="%9."/>
+      <w:lvlJc w:val="right"/>
+      <w:pPr>
+        <w:ind w:left="6120" w:hanging="180"/>
+      </w:pPr>
+    </w:lvl>
+  </w:abstractNum>
+  <w:abstractNum w:abstractNumId="3" w15:restartNumberingAfterBreak="0">
+    <w:nsid w:val="7CA87FD5"/>
+    <w:multiLevelType w:val="hybridMultilevel"/>
+    <w:tmpl w:val="9FCCF208"/>
+    <w:lvl w:ilvl="0" w:tplc="FFFFFFFF">
+      <w:start w:val="1"/>
+      <w:numFmt w:val="decimal"/>
+      <w:lvlText w:val="%1)"/>
+      <w:lvlJc w:val="left"/>
+      <w:pPr>
+        <w:ind w:left="360" w:hanging="360"/>
+      </w:pPr>
+      <w:rPr>
+        <w:rFonts w:hint="default"/>
+      </w:rPr>
+    </w:lvl>
+    <w:lvl w:ilvl="1" w:tplc="FFFFFFFF" w:tentative="1">
+      <w:start w:val="1"/>
+      <w:numFmt w:val="lowerLetter"/>
+      <w:lvlText w:val="%2."/>
+      <w:lvlJc w:val="left"/>
+      <w:pPr>
+        <w:ind w:left="1080" w:hanging="360"/>
+      </w:pPr>
+    </w:lvl>
+    <w:lvl w:ilvl="2" w:tplc="FFFFFFFF" w:tentative="1">
+      <w:start w:val="1"/>
+      <w:numFmt w:val="lowerRoman"/>
+      <w:lvlText w:val="%3."/>
+      <w:lvlJc w:val="right"/>
+      <w:pPr>
+        <w:ind w:left="1800" w:hanging="180"/>
+      </w:pPr>
+    </w:lvl>
+    <w:lvl w:ilvl="3" w:tplc="FFFFFFFF" w:tentative="1">
+      <w:start w:val="1"/>
+      <w:numFmt w:val="decimal"/>
+      <w:lvlText w:val="%4."/>
+      <w:lvlJc w:val="left"/>
+      <w:pPr>
+        <w:ind w:left="2520" w:hanging="360"/>
+      </w:pPr>
+    </w:lvl>
+    <w:lvl w:ilvl="4" w:tplc="FFFFFFFF" w:tentative="1">
+      <w:start w:val="1"/>
+      <w:numFmt w:val="lowerLetter"/>
+      <w:lvlText w:val="%5."/>
+      <w:lvlJc w:val="left"/>
+      <w:pPr>
+        <w:ind w:left="3240" w:hanging="360"/>
+      </w:pPr>
+    </w:lvl>
+    <w:lvl w:ilvl="5" w:tplc="FFFFFFFF" w:tentative="1">
+      <w:start w:val="1"/>
+      <w:numFmt w:val="lowerRoman"/>
+      <w:lvlText w:val="%6."/>
+      <w:lvlJc w:val="right"/>
+      <w:pPr>
+        <w:ind w:left="3960" w:hanging="180"/>
+      </w:pPr>
+    </w:lvl>
+    <w:lvl w:ilvl="6" w:tplc="FFFFFFFF" w:tentative="1">
+      <w:start w:val="1"/>
+      <w:numFmt w:val="decimal"/>
+      <w:lvlText w:val="%7."/>
+      <w:lvlJc w:val="left"/>
+      <w:pPr>
+        <w:ind w:left="4680" w:hanging="360"/>
+      </w:pPr>
+    </w:lvl>
+    <w:lvl w:ilvl="7" w:tplc="FFFFFFFF" w:tentative="1">
+      <w:start w:val="1"/>
+      <w:numFmt w:val="lowerLetter"/>
+      <w:lvlText w:val="%8."/>
+      <w:lvlJc w:val="left"/>
+      <w:pPr>
+        <w:ind w:left="5400" w:hanging="360"/>
+      </w:pPr>
+    </w:lvl>
+    <w:lvl w:ilvl="8" w:tplc="FFFFFFFF" w:tentative="1">
+      <w:start w:val="1"/>
+      <w:numFmt w:val="lowerRoman"/>
+      <w:lvlText w:val="%9."/>
+      <w:lvlJc w:val="right"/>
+      <w:pPr>
+        <w:ind w:left="6120" w:hanging="180"/>
+      </w:pPr>
+    </w:lvl>
+  </w:abstractNum>
+  <w:num w:numId="1" w16cid:durableId="1502433145">
+    <w:abstractNumId w:val="0"/>
+  </w:num>
+  <w:num w:numId="2" w16cid:durableId="1398238077">
+    <w:abstractNumId w:val="3"/>
+  </w:num>
+  <w:num w:numId="3" w16cid:durableId="1242909433">
+    <w:abstractNumId w:val="2"/>
+  </w:num>
+  <w:num w:numId="4" w16cid:durableId="2038039241">
+    <w:abstractNumId w:val="1"/>
+  </w:num>
+</w:numbering>
 </file>
 
 <file path=word/styles.xml><?xml version="1.0" encoding="utf-8"?>
@@ -1036,6 +2735,7 @@
   <w:style w:type="paragraph" w:default="1" w:styleId="Normal">
     <w:name w:val="Normal"/>
     <w:qFormat/>
+    <w:rsid w:val="00552542"/>
   </w:style>
   <w:style w:type="paragraph" w:styleId="Heading1">
     <w:name w:val="heading 1"/>
@@ -1552,6 +3252,50 @@
       <w:color w:val="2F5496" w:themeColor="accent1" w:themeShade="BF"/>
       <w:spacing w:val="5"/>
     </w:rPr>
+  </w:style>
+  <w:style w:type="paragraph" w:styleId="Header">
+    <w:name w:val="header"/>
+    <w:basedOn w:val="Normal"/>
+    <w:link w:val="HeaderChar"/>
+    <w:uiPriority w:val="99"/>
+    <w:unhideWhenUsed/>
+    <w:rsid w:val="00955D89"/>
+    <w:pPr>
+      <w:tabs>
+        <w:tab w:val="center" w:pos="4680"/>
+        <w:tab w:val="right" w:pos="9360"/>
+      </w:tabs>
+      <w:spacing w:after="0" w:line="240" w:lineRule="auto"/>
+    </w:pPr>
+  </w:style>
+  <w:style w:type="character" w:customStyle="1" w:styleId="HeaderChar">
+    <w:name w:val="Header Char"/>
+    <w:basedOn w:val="DefaultParagraphFont"/>
+    <w:link w:val="Header"/>
+    <w:uiPriority w:val="99"/>
+    <w:rsid w:val="00955D89"/>
+  </w:style>
+  <w:style w:type="paragraph" w:styleId="Footer">
+    <w:name w:val="footer"/>
+    <w:basedOn w:val="Normal"/>
+    <w:link w:val="FooterChar"/>
+    <w:uiPriority w:val="99"/>
+    <w:unhideWhenUsed/>
+    <w:rsid w:val="00955D89"/>
+    <w:pPr>
+      <w:tabs>
+        <w:tab w:val="center" w:pos="4680"/>
+        <w:tab w:val="right" w:pos="9360"/>
+      </w:tabs>
+      <w:spacing w:after="0" w:line="240" w:lineRule="auto"/>
+    </w:pPr>
+  </w:style>
+  <w:style w:type="character" w:customStyle="1" w:styleId="FooterChar">
+    <w:name w:val="Footer Char"/>
+    <w:basedOn w:val="DefaultParagraphFont"/>
+    <w:link w:val="Footer"/>
+    <w:uiPriority w:val="99"/>
+    <w:rsid w:val="00955D89"/>
   </w:style>
 </w:styles>
 </file>

</xml_diff>

<commit_message>
Update project report, replace old report with new PDF version.
</commit_message>
<xml_diff>
--- a/Rapport Projet N4 Traitement et visualisation des données.docx
+++ b/Rapport Projet N4 Traitement et visualisation des données.docx
@@ -79,19 +79,29 @@
         </w:rPr>
         <w:t xml:space="preserve">En ayant </w:t>
       </w:r>
-      <w:proofErr w:type="spellStart"/>
-      <w:r>
-        <w:rPr>
-          <w:lang w:val="fr-FR"/>
-        </w:rPr>
-        <w:t>read</w:t>
-      </w:r>
-      <w:proofErr w:type="spellEnd"/>
-      <w:r>
-        <w:rPr>
-          <w:lang w:val="fr-FR"/>
-        </w:rPr>
-        <w:t xml:space="preserve"> tout le csv, j’ai pu constater qu’il n’y avait pas de doublons de ligne. J’ai donc j’ai commencé à lire le CSV en enlevant la colonne ID. ça a permis de réduire la consommation en RAM de 10.5kb à 9.5kb ; c’est infime comme gain à cette échelle mais sur des très gros jeux de donnés, ça doit permettre d’économiser pas mal.</w:t>
+      <w:r>
+        <w:rPr>
+          <w:lang w:val="fr-FR"/>
+        </w:rPr>
+        <w:t xml:space="preserve">analysé </w:t>
+      </w:r>
+      <w:r>
+        <w:rPr>
+          <w:lang w:val="fr-FR"/>
+        </w:rPr>
+        <w:t xml:space="preserve">le </w:t>
+      </w:r>
+      <w:r>
+        <w:rPr>
+          <w:lang w:val="fr-FR"/>
+        </w:rPr>
+        <w:t>CSV</w:t>
+      </w:r>
+      <w:r>
+        <w:rPr>
+          <w:lang w:val="fr-FR"/>
+        </w:rPr>
+        <w:t>, j’ai pu constater qu’il n’y avait pas de doublons de ligne. J’ai donc j’ai commencé à lire le CSV en enlevant la colonne ID. ça a permis de réduire la consommation en RAM de 10.5kb à 9.5kb ; c’est infime comme gain à cette échelle mais sur des très gros jeux de donnés, ça doit permettre d’économiser pas mal.</w:t>
       </w:r>
     </w:p>
     <w:p>
@@ -127,33 +137,63 @@
         </w:rPr>
         <w:t xml:space="preserve"> C’est une </w:t>
       </w:r>
+      <w:r>
+        <w:rPr>
+          <w:lang w:val="fr-FR"/>
+        </w:rPr>
+        <w:t>donnée</w:t>
+      </w:r>
+      <w:r>
+        <w:rPr>
+          <w:lang w:val="fr-FR"/>
+        </w:rPr>
+        <w:t xml:space="preserve"> texte avec très peu de variante -&gt; ça devient donc un type </w:t>
+      </w:r>
       <w:proofErr w:type="spellStart"/>
       <w:r>
         <w:rPr>
           <w:lang w:val="fr-FR"/>
         </w:rPr>
-        <w:t>donné</w:t>
+        <w:t>category</w:t>
       </w:r>
       <w:proofErr w:type="spellEnd"/>
       <w:r>
         <w:rPr>
           <w:lang w:val="fr-FR"/>
         </w:rPr>
-        <w:t xml:space="preserve"> texte avec très peu de variante -&gt; ça devient donc un type </w:t>
-      </w:r>
-      <w:proofErr w:type="spellStart"/>
-      <w:r>
-        <w:rPr>
-          <w:lang w:val="fr-FR"/>
-        </w:rPr>
-        <w:t>category</w:t>
-      </w:r>
-      <w:proofErr w:type="spellEnd"/>
-      <w:r>
-        <w:rPr>
-          <w:lang w:val="fr-FR"/>
-        </w:rPr>
         <w:t>.</w:t>
+      </w:r>
+    </w:p>
+    <w:p>
+      <w:pPr>
+        <w:pStyle w:val="ListParagraph"/>
+        <w:numPr>
+          <w:ilvl w:val="0"/>
+          <w:numId w:val="4"/>
+        </w:numPr>
+        <w:rPr>
+          <w:lang w:val="fr-FR"/>
+        </w:rPr>
+      </w:pPr>
+      <w:r>
+        <w:rPr>
+          <w:lang w:val="fr-FR"/>
+        </w:rPr>
+        <w:t xml:space="preserve">Typage, on peut passer de int16 à int8, cependant on </w:t>
+      </w:r>
+      <w:proofErr w:type="gramStart"/>
+      <w:r>
+        <w:rPr>
+          <w:lang w:val="fr-FR"/>
+        </w:rPr>
+        <w:t>perds</w:t>
+      </w:r>
+      <w:proofErr w:type="gramEnd"/>
+      <w:r>
+        <w:rPr>
+          <w:lang w:val="fr-FR"/>
+        </w:rPr>
+        <w:t xml:space="preserve"> certaines anomalies qui sorte des fourchettes positives de ces type.</w:t>
       </w:r>
     </w:p>
     <w:p>
@@ -221,7 +261,19 @@
         <w:rPr>
           <w:lang w:val="fr-FR"/>
         </w:rPr>
-        <w:t xml:space="preserve">Il y a des ligne qui peuvent contenir un nom de </w:t>
+        <w:t xml:space="preserve">Il y a des ligne qui peuvent contenir un nom </w:t>
+      </w:r>
+      <w:r>
+        <w:rPr>
+          <w:lang w:val="fr-FR"/>
+        </w:rPr>
+        <w:t>comme</w:t>
+      </w:r>
+      <w:r>
+        <w:rPr>
+          <w:lang w:val="fr-FR"/>
+        </w:rPr>
+        <w:t xml:space="preserve"> </w:t>
       </w:r>
       <w:proofErr w:type="spellStart"/>
       <w:r>
@@ -235,7 +287,19 @@
         <w:rPr>
           <w:lang w:val="fr-FR"/>
         </w:rPr>
-        <w:t xml:space="preserve"> avec une capital en trop, auquel cas on réaligne avec la </w:t>
+        <w:t xml:space="preserve"> avec une </w:t>
+      </w:r>
+      <w:r>
+        <w:rPr>
+          <w:lang w:val="fr-FR"/>
+        </w:rPr>
+        <w:t>majuscule</w:t>
+      </w:r>
+      <w:r>
+        <w:rPr>
+          <w:lang w:val="fr-FR"/>
+        </w:rPr>
+        <w:t xml:space="preserve"> en trop, auquel cas on réaligne avec la </w:t>
       </w:r>
       <w:r>
         <w:rPr>
@@ -288,14 +352,12 @@
         <w:br/>
         <w:t xml:space="preserve">Le jeu de donné et ensuite bien pertinent une fois que ces erreurs sont </w:t>
       </w:r>
-      <w:proofErr w:type="gramStart"/>
-      <w:r>
-        <w:rPr>
-          <w:lang w:val="fr-FR"/>
-        </w:rPr>
-        <w:t>corrigé</w:t>
-      </w:r>
-      <w:proofErr w:type="gramEnd"/>
+      <w:r>
+        <w:rPr>
+          <w:lang w:val="fr-FR"/>
+        </w:rPr>
+        <w:t>corrigées</w:t>
+      </w:r>
       <w:r>
         <w:rPr>
           <w:lang w:val="fr-FR"/>
@@ -483,6 +545,20 @@
         <w:rPr>
           <w:lang w:val="en-150"/>
         </w:rPr>
+        <w:t xml:space="preserve"> </w:t>
+      </w:r>
+      <w:proofErr w:type="spellStart"/>
+      <w:r>
+        <w:rPr>
+          <w:lang w:val="en-150"/>
+        </w:rPr>
+        <w:t>entièrement</w:t>
+      </w:r>
+      <w:proofErr w:type="spellEnd"/>
+      <w:r>
+        <w:rPr>
+          <w:lang w:val="en-150"/>
+        </w:rPr>
         <w:t>.</w:t>
       </w:r>
     </w:p>
@@ -518,7 +594,19 @@
         <w:rPr>
           <w:lang w:val="fr-FR"/>
         </w:rPr>
-        <w:t xml:space="preserve">Pour que la ligne constitue un donné pertinente, nous avons besoin de toute les valeurs, si une valeur est manquante dans une colonne, par exemple </w:t>
+        <w:t>Pour que la ligne constitue un donné pertinente, nous avons besoin de toute les valeurs</w:t>
+      </w:r>
+      <w:r>
+        <w:rPr>
+          <w:lang w:val="fr-FR"/>
+        </w:rPr>
+        <w:t>. S</w:t>
+      </w:r>
+      <w:r>
+        <w:rPr>
+          <w:lang w:val="fr-FR"/>
+        </w:rPr>
+        <w:t xml:space="preserve">i une valeur est manquante dans une colonne, par exemple </w:t>
       </w:r>
       <w:r>
         <w:rPr>
@@ -546,6 +634,48 @@
         </w:rPr>
         <w:t xml:space="preserve"> 512</w:t>
       </w:r>
+      <w:r>
+        <w:rPr>
+          <w:lang w:val="en-150"/>
+        </w:rPr>
+        <w:t xml:space="preserve">, nous ne </w:t>
+      </w:r>
+      <w:proofErr w:type="spellStart"/>
+      <w:r>
+        <w:rPr>
+          <w:lang w:val="en-150"/>
+        </w:rPr>
+        <w:t>pouvons</w:t>
+      </w:r>
+      <w:proofErr w:type="spellEnd"/>
+      <w:r>
+        <w:rPr>
+          <w:lang w:val="en-150"/>
+        </w:rPr>
+        <w:t xml:space="preserve"> savoir le </w:t>
+      </w:r>
+      <w:proofErr w:type="spellStart"/>
+      <w:r>
+        <w:rPr>
+          <w:lang w:val="en-150"/>
+        </w:rPr>
+        <w:t>produit</w:t>
+      </w:r>
+      <w:proofErr w:type="spellEnd"/>
+      <w:r>
+        <w:rPr>
+          <w:lang w:val="en-150"/>
+        </w:rPr>
+        <w:t xml:space="preserve"> </w:t>
+      </w:r>
+      <w:proofErr w:type="spellStart"/>
+      <w:r>
+        <w:rPr>
+          <w:lang w:val="en-150"/>
+        </w:rPr>
+        <w:t>recommandé</w:t>
+      </w:r>
+      <w:proofErr w:type="spellEnd"/>
       <w:r>
         <w:rPr>
           <w:lang w:val="en-150"/>
@@ -578,16 +708,45 @@
     <w:p>
       <w:pPr>
         <w:rPr>
-          <w:b/>
-          <w:bCs/>
-          <w:lang w:val="fr-FR"/>
-        </w:rPr>
-      </w:pPr>
-      <w:r>
-        <w:rPr>
-          <w:lang w:val="fr-FR"/>
-        </w:rPr>
-        <w:t>CF 1.a) (gain de 1kb de mémoire sur notre jeu de donné)</w:t>
+          <w:lang w:val="fr-FR"/>
+        </w:rPr>
+      </w:pPr>
+      <w:r>
+        <w:rPr>
+          <w:lang w:val="fr-FR"/>
+        </w:rPr>
+        <w:t xml:space="preserve">CF 1.a) (gain de </w:t>
+      </w:r>
+      <w:r>
+        <w:rPr>
+          <w:lang w:val="fr-FR"/>
+        </w:rPr>
+        <w:t>~20</w:t>
+      </w:r>
+      <w:r>
+        <w:rPr>
+          <w:lang w:val="fr-FR"/>
+        </w:rPr>
+        <w:t>kb de mémoire sur notre jeu de donné</w:t>
+      </w:r>
+      <w:r>
+        <w:rPr>
+          <w:lang w:val="fr-FR"/>
+        </w:rPr>
+        <w:t>, soit infime sur un jeu de données si petit, mais ça doit s’accroitre en gain de mémoire plus le fichier est gros.</w:t>
+      </w:r>
+    </w:p>
+    <w:p>
+      <w:pPr>
+        <w:rPr>
+          <w:lang w:val="fr-FR"/>
+        </w:rPr>
+      </w:pPr>
+      <w:r>
+        <w:rPr>
+          <w:lang w:val="fr-FR"/>
+        </w:rPr>
+        <w:br w:type="page"/>
       </w:r>
     </w:p>
     <w:p>
@@ -609,6 +768,7 @@
           <w:bCs/>
           <w:lang w:val="fr-FR"/>
         </w:rPr>
+        <w:lastRenderedPageBreak/>
         <w:t>Dans le rapport, indiquez et justifiez clairement :</w:t>
       </w:r>
     </w:p>
@@ -732,11 +892,10 @@
           <w:noProof/>
           <w:lang w:val="fr-FR"/>
         </w:rPr>
-        <w:lastRenderedPageBreak/>
         <w:drawing>
-          <wp:inline distT="0" distB="0" distL="0" distR="0" wp14:anchorId="56E82520" wp14:editId="22E516FE">
-            <wp:extent cx="3253563" cy="2533476"/>
-            <wp:effectExtent l="0" t="0" r="4445" b="635"/>
+          <wp:inline distT="0" distB="0" distL="0" distR="0" wp14:anchorId="6E5C907D" wp14:editId="420C3FCD">
+            <wp:extent cx="5624423" cy="4513146"/>
+            <wp:effectExtent l="0" t="0" r="0" b="1905"/>
             <wp:docPr id="1778190581" name="Picture 1"/>
             <wp:cNvGraphicFramePr>
               <a:graphicFrameLocks xmlns:a="http://schemas.openxmlformats.org/drawingml/2006/main" noChangeAspect="1"/>
@@ -745,11 +904,17 @@
               <a:graphicData uri="http://schemas.openxmlformats.org/drawingml/2006/picture">
                 <pic:pic xmlns:pic="http://schemas.openxmlformats.org/drawingml/2006/picture">
                   <pic:nvPicPr>
-                    <pic:cNvPr id="1778190581" name=""/>
+                    <pic:cNvPr id="1778190581" name="Picture 1"/>
                     <pic:cNvPicPr/>
                   </pic:nvPicPr>
                   <pic:blipFill>
-                    <a:blip r:embed="rId7"/>
+                    <a:blip r:embed="rId7" cstate="print">
+                      <a:extLst>
+                        <a:ext uri="{28A0092B-C50C-407E-A947-70E740481C1C}">
+                          <a14:useLocalDpi xmlns:a14="http://schemas.microsoft.com/office/drawing/2010/main" val="0"/>
+                        </a:ext>
+                      </a:extLst>
+                    </a:blip>
                     <a:stretch>
                       <a:fillRect/>
                     </a:stretch>
@@ -757,7 +922,7 @@
                   <pic:spPr>
                     <a:xfrm>
                       <a:off x="0" y="0"/>
-                      <a:ext cx="3258132" cy="2537034"/>
+                      <a:ext cx="5632840" cy="4519900"/>
                     </a:xfrm>
                     <a:prstGeom prst="rect">
                       <a:avLst/>
@@ -778,7 +943,24 @@
           <w:bCs/>
           <w:lang w:val="fr-FR"/>
         </w:rPr>
-        <w:t>NEEDS TO UPDATE</w:t>
+        <w:t xml:space="preserve"> </w:t>
+      </w:r>
+    </w:p>
+    <w:p>
+      <w:pPr>
+        <w:rPr>
+          <w:b/>
+          <w:bCs/>
+          <w:lang w:val="fr-FR"/>
+        </w:rPr>
+      </w:pPr>
+      <w:r>
+        <w:rPr>
+          <w:b/>
+          <w:bCs/>
+          <w:lang w:val="fr-FR"/>
+        </w:rPr>
+        <w:br w:type="page"/>
       </w:r>
     </w:p>
     <w:p>
@@ -800,6 +982,7 @@
           <w:bCs/>
           <w:lang w:val="fr-FR"/>
         </w:rPr>
+        <w:lastRenderedPageBreak/>
         <w:t>Dans le rapport, indiquez et justifiez clairement :</w:t>
       </w:r>
     </w:p>
@@ -881,7 +1064,7 @@
           <w:lang w:val="fr-FR"/>
         </w:rPr>
         <w:drawing>
-          <wp:inline distT="0" distB="0" distL="0" distR="0" wp14:anchorId="5200C581" wp14:editId="2BC68D6B">
+          <wp:inline distT="0" distB="0" distL="0" distR="0" wp14:anchorId="1528BD4A" wp14:editId="56F27FCC">
             <wp:extent cx="3742660" cy="1871330"/>
             <wp:effectExtent l="0" t="0" r="0" b="0"/>
             <wp:docPr id="499551952" name="Picture 1"/>
@@ -942,7 +1125,7 @@
           <w:lang w:val="fr-FR"/>
         </w:rPr>
         <w:drawing>
-          <wp:inline distT="0" distB="0" distL="0" distR="0" wp14:anchorId="4C5D2D1C" wp14:editId="2D9877AB">
+          <wp:inline distT="0" distB="0" distL="0" distR="0" wp14:anchorId="301D8CA0" wp14:editId="78A8B5F5">
             <wp:extent cx="3751556" cy="1875778"/>
             <wp:effectExtent l="0" t="0" r="1905" b="0"/>
             <wp:docPr id="484637369" name="Picture 1"/>
@@ -994,7 +1177,6 @@
         <w:rPr>
           <w:lang w:val="fr-FR"/>
         </w:rPr>
-        <w:lastRenderedPageBreak/>
         <w:t>La meilleure tranche d’âge à cibler est celle des 55 à 64 ans, avec un taux de réussite de 78,9 %. On observe clairement que la naïveté augmente avec l’âge. Cependant, notre jeu de données ne contient aucune information concernant des personnes de plus de 60 ans ; nous ne pouvons donc qu’estimer que le groupe des 65 ans et plus présenterait un taux de réussite supérieur à celui des 55 à 64 ans.</w:t>
       </w:r>
     </w:p>
@@ -1010,7 +1192,7 @@
           <w:lang w:val="fr-FR"/>
         </w:rPr>
         <w:drawing>
-          <wp:inline distT="0" distB="0" distL="0" distR="0" wp14:anchorId="7F480B0C" wp14:editId="09DCC45F">
+          <wp:inline distT="0" distB="0" distL="0" distR="0" wp14:anchorId="7B595E0E" wp14:editId="2E7A2836">
             <wp:extent cx="3751556" cy="1875778"/>
             <wp:effectExtent l="0" t="0" r="1905" b="0"/>
             <wp:docPr id="711712816" name="Picture 1"/>
@@ -1062,6 +1244,7 @@
         <w:rPr>
           <w:lang w:val="fr-FR"/>
         </w:rPr>
+        <w:lastRenderedPageBreak/>
         <w:t xml:space="preserve">Enfin, le meilleur centre d’intérêt à cibler est le football, avec 72.3%, suivi de près par le gaming avec 71.6%, et enfin </w:t>
       </w:r>
       <w:proofErr w:type="spellStart"/>
@@ -1097,7 +1280,7 @@
           <w:lang w:val="fr-FR"/>
         </w:rPr>
         <w:drawing>
-          <wp:inline distT="0" distB="0" distL="0" distR="0" wp14:anchorId="0DB6C1DC" wp14:editId="3737C660">
+          <wp:inline distT="0" distB="0" distL="0" distR="0" wp14:anchorId="1F657377" wp14:editId="120B5986">
             <wp:extent cx="3751556" cy="1875778"/>
             <wp:effectExtent l="0" t="0" r="1905" b="0"/>
             <wp:docPr id="1069202000" name="Picture 1"/>
@@ -1422,7 +1605,6 @@
           <w:bCs/>
           <w:lang w:val="fr-FR"/>
         </w:rPr>
-        <w:lastRenderedPageBreak/>
         <w:t>Votre récit doit :</w:t>
       </w:r>
     </w:p>
@@ -1725,7 +1907,7 @@
           <w:bCs/>
           <w:lang w:val="fr-FR"/>
         </w:rPr>
-        <w:t>lancer l’attaque sera Instagram.</w:t>
+        <w:t>lancer l’attaque sera Instagram</w:t>
       </w:r>
     </w:p>
     <w:p>

</xml_diff>